<commit_message>
update: file journal dan laporan
</commit_message>
<xml_diff>
--- a/LAPORAN.docx
+++ b/LAPORAN.docx
@@ -905,8 +905,64 @@
           <w:lang w:val="id-ID"/>
         </w:rPr>
         <w:br/>
-        <w:t>Di CV Pixel Space Creative</w:t>
-      </w:r>
+        <w:t xml:space="preserve">Di CV </w:t>
+      </w:r>
+      <w:proofErr w:type="spellStart"/>
+      <w:r>
+        <w:rPr>
+          <w:rFonts w:ascii="Times New Roman" w:hAnsi="Times New Roman" w:cs="Times New Roman"/>
+          <w:b/>
+          <w:sz w:val="28"/>
+          <w:szCs w:val="28"/>
+          <w:lang w:val="id-ID"/>
+        </w:rPr>
+        <w:t>Pixel</w:t>
+      </w:r>
+      <w:proofErr w:type="spellEnd"/>
+      <w:r>
+        <w:rPr>
+          <w:rFonts w:ascii="Times New Roman" w:hAnsi="Times New Roman" w:cs="Times New Roman"/>
+          <w:b/>
+          <w:sz w:val="28"/>
+          <w:szCs w:val="28"/>
+          <w:lang w:val="id-ID"/>
+        </w:rPr>
+        <w:t xml:space="preserve"> </w:t>
+      </w:r>
+      <w:proofErr w:type="spellStart"/>
+      <w:r>
+        <w:rPr>
+          <w:rFonts w:ascii="Times New Roman" w:hAnsi="Times New Roman" w:cs="Times New Roman"/>
+          <w:b/>
+          <w:sz w:val="28"/>
+          <w:szCs w:val="28"/>
+          <w:lang w:val="id-ID"/>
+        </w:rPr>
+        <w:t>Space</w:t>
+      </w:r>
+      <w:proofErr w:type="spellEnd"/>
+      <w:r>
+        <w:rPr>
+          <w:rFonts w:ascii="Times New Roman" w:hAnsi="Times New Roman" w:cs="Times New Roman"/>
+          <w:b/>
+          <w:sz w:val="28"/>
+          <w:szCs w:val="28"/>
+          <w:lang w:val="id-ID"/>
+        </w:rPr>
+        <w:t xml:space="preserve"> </w:t>
+      </w:r>
+      <w:proofErr w:type="spellStart"/>
+      <w:r>
+        <w:rPr>
+          <w:rFonts w:ascii="Times New Roman" w:hAnsi="Times New Roman" w:cs="Times New Roman"/>
+          <w:b/>
+          <w:sz w:val="28"/>
+          <w:szCs w:val="28"/>
+          <w:lang w:val="id-ID"/>
+        </w:rPr>
+        <w:t>Creative</w:t>
+      </w:r>
+      <w:proofErr w:type="spellEnd"/>
     </w:p>
     <w:p>
       <w:pPr>
@@ -942,7 +998,29 @@
           <w:szCs w:val="28"/>
           <w:lang w:val="id-ID"/>
         </w:rPr>
-        <w:t>Pada Tanggal 03 Juli 2023 s.d …</w:t>
+        <w:t xml:space="preserve">Pada Tanggal 03 Juli 2023 </w:t>
+      </w:r>
+      <w:proofErr w:type="spellStart"/>
+      <w:r>
+        <w:rPr>
+          <w:rFonts w:ascii="Times New Roman" w:hAnsi="Times New Roman" w:cs="Times New Roman"/>
+          <w:b/>
+          <w:sz w:val="28"/>
+          <w:szCs w:val="28"/>
+          <w:lang w:val="id-ID"/>
+        </w:rPr>
+        <w:t>s.d</w:t>
+      </w:r>
+      <w:proofErr w:type="spellEnd"/>
+      <w:r>
+        <w:rPr>
+          <w:rFonts w:ascii="Times New Roman" w:hAnsi="Times New Roman" w:cs="Times New Roman"/>
+          <w:b/>
+          <w:sz w:val="28"/>
+          <w:szCs w:val="28"/>
+          <w:lang w:val="id-ID"/>
+        </w:rPr>
+        <w:t xml:space="preserve"> …</w:t>
       </w:r>
     </w:p>
     <w:tbl>
@@ -1918,7 +1996,47 @@
           <w:szCs w:val="24"/>
           <w:lang w:val="id-ID"/>
         </w:rPr>
-        <w:t>Retno Ires Devina Yolanti, S.ST</w:t>
+        <w:t xml:space="preserve">Retno </w:t>
+      </w:r>
+      <w:proofErr w:type="spellStart"/>
+      <w:r>
+        <w:rPr>
+          <w:rFonts w:ascii="Times New Roman" w:hAnsi="Times New Roman" w:cs="Times New Roman"/>
+          <w:sz w:val="24"/>
+          <w:szCs w:val="24"/>
+          <w:lang w:val="id-ID"/>
+        </w:rPr>
+        <w:t>Ires</w:t>
+      </w:r>
+      <w:proofErr w:type="spellEnd"/>
+      <w:r>
+        <w:rPr>
+          <w:rFonts w:ascii="Times New Roman" w:hAnsi="Times New Roman" w:cs="Times New Roman"/>
+          <w:sz w:val="24"/>
+          <w:szCs w:val="24"/>
+          <w:lang w:val="id-ID"/>
+        </w:rPr>
+        <w:t xml:space="preserve"> Devina </w:t>
+      </w:r>
+      <w:proofErr w:type="spellStart"/>
+      <w:r>
+        <w:rPr>
+          <w:rFonts w:ascii="Times New Roman" w:hAnsi="Times New Roman" w:cs="Times New Roman"/>
+          <w:sz w:val="24"/>
+          <w:szCs w:val="24"/>
+          <w:lang w:val="id-ID"/>
+        </w:rPr>
+        <w:t>Yolanti</w:t>
+      </w:r>
+      <w:proofErr w:type="spellEnd"/>
+      <w:r>
+        <w:rPr>
+          <w:rFonts w:ascii="Times New Roman" w:hAnsi="Times New Roman" w:cs="Times New Roman"/>
+          <w:sz w:val="24"/>
+          <w:szCs w:val="24"/>
+          <w:lang w:val="id-ID"/>
+        </w:rPr>
+        <w:t>, S.ST</w:t>
       </w:r>
       <w:r>
         <w:rPr>
@@ -1953,8 +2071,9 @@
           <w:szCs w:val="24"/>
           <w:lang w:val="id-ID"/>
         </w:rPr>
-        <w:t>Bapak Rexsi Yudi Putra</w:t>
-      </w:r>
+        <w:t xml:space="preserve">Bapak </w:t>
+      </w:r>
+      <w:proofErr w:type="spellStart"/>
       <w:r>
         <w:rPr>
           <w:rFonts w:ascii="Times New Roman" w:hAnsi="Times New Roman" w:cs="Times New Roman"/>
@@ -1962,6 +2081,25 @@
           <w:szCs w:val="24"/>
           <w:lang w:val="id-ID"/>
         </w:rPr>
+        <w:t>Rexsi</w:t>
+      </w:r>
+      <w:proofErr w:type="spellEnd"/>
+      <w:r>
+        <w:rPr>
+          <w:rFonts w:ascii="Times New Roman" w:hAnsi="Times New Roman" w:cs="Times New Roman"/>
+          <w:sz w:val="24"/>
+          <w:szCs w:val="24"/>
+          <w:lang w:val="id-ID"/>
+        </w:rPr>
+        <w:t xml:space="preserve"> Yudi Putra</w:t>
+      </w:r>
+      <w:r>
+        <w:rPr>
+          <w:rFonts w:ascii="Times New Roman" w:hAnsi="Times New Roman" w:cs="Times New Roman"/>
+          <w:sz w:val="24"/>
+          <w:szCs w:val="24"/>
+          <w:lang w:val="id-ID"/>
+        </w:rPr>
         <w:t>,</w:t>
       </w:r>
       <w:r>
@@ -1989,7 +2127,27 @@
           <w:szCs w:val="24"/>
           <w:lang w:val="id-ID"/>
         </w:rPr>
-        <w:t xml:space="preserve">epala intansi </w:t>
+        <w:t xml:space="preserve">epala </w:t>
+      </w:r>
+      <w:proofErr w:type="spellStart"/>
+      <w:r>
+        <w:rPr>
+          <w:rFonts w:ascii="Times New Roman" w:hAnsi="Times New Roman" w:cs="Times New Roman"/>
+          <w:sz w:val="24"/>
+          <w:szCs w:val="24"/>
+          <w:lang w:val="id-ID"/>
+        </w:rPr>
+        <w:t>intansi</w:t>
+      </w:r>
+      <w:proofErr w:type="spellEnd"/>
+      <w:r>
+        <w:rPr>
+          <w:rFonts w:ascii="Times New Roman" w:hAnsi="Times New Roman" w:cs="Times New Roman"/>
+          <w:sz w:val="24"/>
+          <w:szCs w:val="24"/>
+          <w:lang w:val="id-ID"/>
+        </w:rPr>
+        <w:t xml:space="preserve"> </w:t>
       </w:r>
       <w:r>
         <w:rPr>
@@ -2031,23 +2189,205 @@
           <w:sz w:val="24"/>
           <w:szCs w:val="24"/>
         </w:rPr>
-        <w:t>Muhammad Raihan Ar-Rasyid selaku pembimbing institusi</w:t>
-      </w:r>
-      <w:r>
-        <w:rPr>
-          <w:rFonts w:ascii="Times New Roman" w:hAnsi="Times New Roman" w:cs="Times New Roman"/>
-          <w:sz w:val="24"/>
-          <w:szCs w:val="24"/>
-        </w:rPr>
-        <w:t xml:space="preserve"> yang telah memberi arahan dan bimbingan selama melaksanakan PKL di </w:t>
-      </w:r>
-      <w:r>
-        <w:rPr>
-          <w:rFonts w:ascii="Times New Roman" w:hAnsi="Times New Roman" w:cs="Times New Roman"/>
-          <w:sz w:val="24"/>
-          <w:szCs w:val="24"/>
-        </w:rPr>
-        <w:t>perusahaan.</w:t>
+        <w:t xml:space="preserve">Muhammad Raihan </w:t>
+      </w:r>
+      <w:proofErr w:type="spellStart"/>
+      <w:r>
+        <w:rPr>
+          <w:rFonts w:ascii="Times New Roman" w:hAnsi="Times New Roman" w:cs="Times New Roman"/>
+          <w:sz w:val="24"/>
+          <w:szCs w:val="24"/>
+        </w:rPr>
+        <w:t>Ar</w:t>
+      </w:r>
+      <w:proofErr w:type="spellEnd"/>
+      <w:r>
+        <w:rPr>
+          <w:rFonts w:ascii="Times New Roman" w:hAnsi="Times New Roman" w:cs="Times New Roman"/>
+          <w:sz w:val="24"/>
+          <w:szCs w:val="24"/>
+        </w:rPr>
+        <w:t xml:space="preserve">-Rasyid </w:t>
+      </w:r>
+      <w:proofErr w:type="spellStart"/>
+      <w:r>
+        <w:rPr>
+          <w:rFonts w:ascii="Times New Roman" w:hAnsi="Times New Roman" w:cs="Times New Roman"/>
+          <w:sz w:val="24"/>
+          <w:szCs w:val="24"/>
+        </w:rPr>
+        <w:t>selaku</w:t>
+      </w:r>
+      <w:proofErr w:type="spellEnd"/>
+      <w:r>
+        <w:rPr>
+          <w:rFonts w:ascii="Times New Roman" w:hAnsi="Times New Roman" w:cs="Times New Roman"/>
+          <w:sz w:val="24"/>
+          <w:szCs w:val="24"/>
+        </w:rPr>
+        <w:t xml:space="preserve"> </w:t>
+      </w:r>
+      <w:proofErr w:type="spellStart"/>
+      <w:r>
+        <w:rPr>
+          <w:rFonts w:ascii="Times New Roman" w:hAnsi="Times New Roman" w:cs="Times New Roman"/>
+          <w:sz w:val="24"/>
+          <w:szCs w:val="24"/>
+        </w:rPr>
+        <w:t>pembimbing</w:t>
+      </w:r>
+      <w:proofErr w:type="spellEnd"/>
+      <w:r>
+        <w:rPr>
+          <w:rFonts w:ascii="Times New Roman" w:hAnsi="Times New Roman" w:cs="Times New Roman"/>
+          <w:sz w:val="24"/>
+          <w:szCs w:val="24"/>
+        </w:rPr>
+        <w:t xml:space="preserve"> </w:t>
+      </w:r>
+      <w:proofErr w:type="spellStart"/>
+      <w:r>
+        <w:rPr>
+          <w:rFonts w:ascii="Times New Roman" w:hAnsi="Times New Roman" w:cs="Times New Roman"/>
+          <w:sz w:val="24"/>
+          <w:szCs w:val="24"/>
+        </w:rPr>
+        <w:t>institusi</w:t>
+      </w:r>
+      <w:proofErr w:type="spellEnd"/>
+      <w:r>
+        <w:rPr>
+          <w:rFonts w:ascii="Times New Roman" w:hAnsi="Times New Roman" w:cs="Times New Roman"/>
+          <w:sz w:val="24"/>
+          <w:szCs w:val="24"/>
+        </w:rPr>
+        <w:t xml:space="preserve"> yang </w:t>
+      </w:r>
+      <w:proofErr w:type="spellStart"/>
+      <w:r>
+        <w:rPr>
+          <w:rFonts w:ascii="Times New Roman" w:hAnsi="Times New Roman" w:cs="Times New Roman"/>
+          <w:sz w:val="24"/>
+          <w:szCs w:val="24"/>
+        </w:rPr>
+        <w:t>telah</w:t>
+      </w:r>
+      <w:proofErr w:type="spellEnd"/>
+      <w:r>
+        <w:rPr>
+          <w:rFonts w:ascii="Times New Roman" w:hAnsi="Times New Roman" w:cs="Times New Roman"/>
+          <w:sz w:val="24"/>
+          <w:szCs w:val="24"/>
+        </w:rPr>
+        <w:t xml:space="preserve"> </w:t>
+      </w:r>
+      <w:proofErr w:type="spellStart"/>
+      <w:r>
+        <w:rPr>
+          <w:rFonts w:ascii="Times New Roman" w:hAnsi="Times New Roman" w:cs="Times New Roman"/>
+          <w:sz w:val="24"/>
+          <w:szCs w:val="24"/>
+        </w:rPr>
+        <w:t>memberi</w:t>
+      </w:r>
+      <w:proofErr w:type="spellEnd"/>
+      <w:r>
+        <w:rPr>
+          <w:rFonts w:ascii="Times New Roman" w:hAnsi="Times New Roman" w:cs="Times New Roman"/>
+          <w:sz w:val="24"/>
+          <w:szCs w:val="24"/>
+        </w:rPr>
+        <w:t xml:space="preserve"> </w:t>
+      </w:r>
+      <w:proofErr w:type="spellStart"/>
+      <w:r>
+        <w:rPr>
+          <w:rFonts w:ascii="Times New Roman" w:hAnsi="Times New Roman" w:cs="Times New Roman"/>
+          <w:sz w:val="24"/>
+          <w:szCs w:val="24"/>
+        </w:rPr>
+        <w:t>arahan</w:t>
+      </w:r>
+      <w:proofErr w:type="spellEnd"/>
+      <w:r>
+        <w:rPr>
+          <w:rFonts w:ascii="Times New Roman" w:hAnsi="Times New Roman" w:cs="Times New Roman"/>
+          <w:sz w:val="24"/>
+          <w:szCs w:val="24"/>
+        </w:rPr>
+        <w:t xml:space="preserve"> dan </w:t>
+      </w:r>
+      <w:proofErr w:type="spellStart"/>
+      <w:r>
+        <w:rPr>
+          <w:rFonts w:ascii="Times New Roman" w:hAnsi="Times New Roman" w:cs="Times New Roman"/>
+          <w:sz w:val="24"/>
+          <w:szCs w:val="24"/>
+        </w:rPr>
+        <w:t>bimbingan</w:t>
+      </w:r>
+      <w:proofErr w:type="spellEnd"/>
+      <w:r>
+        <w:rPr>
+          <w:rFonts w:ascii="Times New Roman" w:hAnsi="Times New Roman" w:cs="Times New Roman"/>
+          <w:sz w:val="24"/>
+          <w:szCs w:val="24"/>
+        </w:rPr>
+        <w:t xml:space="preserve"> </w:t>
+      </w:r>
+      <w:proofErr w:type="spellStart"/>
+      <w:r>
+        <w:rPr>
+          <w:rFonts w:ascii="Times New Roman" w:hAnsi="Times New Roman" w:cs="Times New Roman"/>
+          <w:sz w:val="24"/>
+          <w:szCs w:val="24"/>
+        </w:rPr>
+        <w:t>selama</w:t>
+      </w:r>
+      <w:proofErr w:type="spellEnd"/>
+      <w:r>
+        <w:rPr>
+          <w:rFonts w:ascii="Times New Roman" w:hAnsi="Times New Roman" w:cs="Times New Roman"/>
+          <w:sz w:val="24"/>
+          <w:szCs w:val="24"/>
+        </w:rPr>
+        <w:t xml:space="preserve"> </w:t>
+      </w:r>
+      <w:proofErr w:type="spellStart"/>
+      <w:r>
+        <w:rPr>
+          <w:rFonts w:ascii="Times New Roman" w:hAnsi="Times New Roman" w:cs="Times New Roman"/>
+          <w:sz w:val="24"/>
+          <w:szCs w:val="24"/>
+        </w:rPr>
+        <w:t>melaksanakan</w:t>
+      </w:r>
+      <w:proofErr w:type="spellEnd"/>
+      <w:r>
+        <w:rPr>
+          <w:rFonts w:ascii="Times New Roman" w:hAnsi="Times New Roman" w:cs="Times New Roman"/>
+          <w:sz w:val="24"/>
+          <w:szCs w:val="24"/>
+        </w:rPr>
+        <w:t xml:space="preserve"> PKL di </w:t>
+      </w:r>
+      <w:proofErr w:type="spellStart"/>
+      <w:r>
+        <w:rPr>
+          <w:rFonts w:ascii="Times New Roman" w:hAnsi="Times New Roman" w:cs="Times New Roman"/>
+          <w:sz w:val="24"/>
+          <w:szCs w:val="24"/>
+        </w:rPr>
+        <w:t>perusahaan</w:t>
+      </w:r>
+      <w:proofErr w:type="spellEnd"/>
+      <w:r>
+        <w:rPr>
+          <w:rFonts w:ascii="Times New Roman" w:hAnsi="Times New Roman" w:cs="Times New Roman"/>
+          <w:sz w:val="24"/>
+          <w:szCs w:val="24"/>
+        </w:rPr>
+        <w:t>.</w:t>
       </w:r>
     </w:p>
     <w:p>
@@ -2072,7 +2412,205 @@
           <w:sz w:val="24"/>
           <w:szCs w:val="24"/>
         </w:rPr>
-        <w:t>Bapak Muhammad Raihan Ar-Rasyid selaku pembimbing institusi yang telah memberi arahan dan bimbingan selama melaksanakan PKL di perusahaan.</w:t>
+        <w:t xml:space="preserve">Bapak Muhammad Raihan </w:t>
+      </w:r>
+      <w:proofErr w:type="spellStart"/>
+      <w:r>
+        <w:rPr>
+          <w:rFonts w:ascii="Times New Roman" w:hAnsi="Times New Roman" w:cs="Times New Roman"/>
+          <w:sz w:val="24"/>
+          <w:szCs w:val="24"/>
+        </w:rPr>
+        <w:t>Ar</w:t>
+      </w:r>
+      <w:proofErr w:type="spellEnd"/>
+      <w:r>
+        <w:rPr>
+          <w:rFonts w:ascii="Times New Roman" w:hAnsi="Times New Roman" w:cs="Times New Roman"/>
+          <w:sz w:val="24"/>
+          <w:szCs w:val="24"/>
+        </w:rPr>
+        <w:t xml:space="preserve">-Rasyid </w:t>
+      </w:r>
+      <w:proofErr w:type="spellStart"/>
+      <w:r>
+        <w:rPr>
+          <w:rFonts w:ascii="Times New Roman" w:hAnsi="Times New Roman" w:cs="Times New Roman"/>
+          <w:sz w:val="24"/>
+          <w:szCs w:val="24"/>
+        </w:rPr>
+        <w:t>selaku</w:t>
+      </w:r>
+      <w:proofErr w:type="spellEnd"/>
+      <w:r>
+        <w:rPr>
+          <w:rFonts w:ascii="Times New Roman" w:hAnsi="Times New Roman" w:cs="Times New Roman"/>
+          <w:sz w:val="24"/>
+          <w:szCs w:val="24"/>
+        </w:rPr>
+        <w:t xml:space="preserve"> </w:t>
+      </w:r>
+      <w:proofErr w:type="spellStart"/>
+      <w:r>
+        <w:rPr>
+          <w:rFonts w:ascii="Times New Roman" w:hAnsi="Times New Roman" w:cs="Times New Roman"/>
+          <w:sz w:val="24"/>
+          <w:szCs w:val="24"/>
+        </w:rPr>
+        <w:t>pembimbing</w:t>
+      </w:r>
+      <w:proofErr w:type="spellEnd"/>
+      <w:r>
+        <w:rPr>
+          <w:rFonts w:ascii="Times New Roman" w:hAnsi="Times New Roman" w:cs="Times New Roman"/>
+          <w:sz w:val="24"/>
+          <w:szCs w:val="24"/>
+        </w:rPr>
+        <w:t xml:space="preserve"> </w:t>
+      </w:r>
+      <w:proofErr w:type="spellStart"/>
+      <w:r>
+        <w:rPr>
+          <w:rFonts w:ascii="Times New Roman" w:hAnsi="Times New Roman" w:cs="Times New Roman"/>
+          <w:sz w:val="24"/>
+          <w:szCs w:val="24"/>
+        </w:rPr>
+        <w:t>institusi</w:t>
+      </w:r>
+      <w:proofErr w:type="spellEnd"/>
+      <w:r>
+        <w:rPr>
+          <w:rFonts w:ascii="Times New Roman" w:hAnsi="Times New Roman" w:cs="Times New Roman"/>
+          <w:sz w:val="24"/>
+          <w:szCs w:val="24"/>
+        </w:rPr>
+        <w:t xml:space="preserve"> yang </w:t>
+      </w:r>
+      <w:proofErr w:type="spellStart"/>
+      <w:r>
+        <w:rPr>
+          <w:rFonts w:ascii="Times New Roman" w:hAnsi="Times New Roman" w:cs="Times New Roman"/>
+          <w:sz w:val="24"/>
+          <w:szCs w:val="24"/>
+        </w:rPr>
+        <w:t>telah</w:t>
+      </w:r>
+      <w:proofErr w:type="spellEnd"/>
+      <w:r>
+        <w:rPr>
+          <w:rFonts w:ascii="Times New Roman" w:hAnsi="Times New Roman" w:cs="Times New Roman"/>
+          <w:sz w:val="24"/>
+          <w:szCs w:val="24"/>
+        </w:rPr>
+        <w:t xml:space="preserve"> </w:t>
+      </w:r>
+      <w:proofErr w:type="spellStart"/>
+      <w:r>
+        <w:rPr>
+          <w:rFonts w:ascii="Times New Roman" w:hAnsi="Times New Roman" w:cs="Times New Roman"/>
+          <w:sz w:val="24"/>
+          <w:szCs w:val="24"/>
+        </w:rPr>
+        <w:t>memberi</w:t>
+      </w:r>
+      <w:proofErr w:type="spellEnd"/>
+      <w:r>
+        <w:rPr>
+          <w:rFonts w:ascii="Times New Roman" w:hAnsi="Times New Roman" w:cs="Times New Roman"/>
+          <w:sz w:val="24"/>
+          <w:szCs w:val="24"/>
+        </w:rPr>
+        <w:t xml:space="preserve"> </w:t>
+      </w:r>
+      <w:proofErr w:type="spellStart"/>
+      <w:r>
+        <w:rPr>
+          <w:rFonts w:ascii="Times New Roman" w:hAnsi="Times New Roman" w:cs="Times New Roman"/>
+          <w:sz w:val="24"/>
+          <w:szCs w:val="24"/>
+        </w:rPr>
+        <w:t>arahan</w:t>
+      </w:r>
+      <w:proofErr w:type="spellEnd"/>
+      <w:r>
+        <w:rPr>
+          <w:rFonts w:ascii="Times New Roman" w:hAnsi="Times New Roman" w:cs="Times New Roman"/>
+          <w:sz w:val="24"/>
+          <w:szCs w:val="24"/>
+        </w:rPr>
+        <w:t xml:space="preserve"> dan </w:t>
+      </w:r>
+      <w:proofErr w:type="spellStart"/>
+      <w:r>
+        <w:rPr>
+          <w:rFonts w:ascii="Times New Roman" w:hAnsi="Times New Roman" w:cs="Times New Roman"/>
+          <w:sz w:val="24"/>
+          <w:szCs w:val="24"/>
+        </w:rPr>
+        <w:t>bimbingan</w:t>
+      </w:r>
+      <w:proofErr w:type="spellEnd"/>
+      <w:r>
+        <w:rPr>
+          <w:rFonts w:ascii="Times New Roman" w:hAnsi="Times New Roman" w:cs="Times New Roman"/>
+          <w:sz w:val="24"/>
+          <w:szCs w:val="24"/>
+        </w:rPr>
+        <w:t xml:space="preserve"> </w:t>
+      </w:r>
+      <w:proofErr w:type="spellStart"/>
+      <w:r>
+        <w:rPr>
+          <w:rFonts w:ascii="Times New Roman" w:hAnsi="Times New Roman" w:cs="Times New Roman"/>
+          <w:sz w:val="24"/>
+          <w:szCs w:val="24"/>
+        </w:rPr>
+        <w:t>selama</w:t>
+      </w:r>
+      <w:proofErr w:type="spellEnd"/>
+      <w:r>
+        <w:rPr>
+          <w:rFonts w:ascii="Times New Roman" w:hAnsi="Times New Roman" w:cs="Times New Roman"/>
+          <w:sz w:val="24"/>
+          <w:szCs w:val="24"/>
+        </w:rPr>
+        <w:t xml:space="preserve"> </w:t>
+      </w:r>
+      <w:proofErr w:type="spellStart"/>
+      <w:r>
+        <w:rPr>
+          <w:rFonts w:ascii="Times New Roman" w:hAnsi="Times New Roman" w:cs="Times New Roman"/>
+          <w:sz w:val="24"/>
+          <w:szCs w:val="24"/>
+        </w:rPr>
+        <w:t>melaksanakan</w:t>
+      </w:r>
+      <w:proofErr w:type="spellEnd"/>
+      <w:r>
+        <w:rPr>
+          <w:rFonts w:ascii="Times New Roman" w:hAnsi="Times New Roman" w:cs="Times New Roman"/>
+          <w:sz w:val="24"/>
+          <w:szCs w:val="24"/>
+        </w:rPr>
+        <w:t xml:space="preserve"> PKL di </w:t>
+      </w:r>
+      <w:proofErr w:type="spellStart"/>
+      <w:r>
+        <w:rPr>
+          <w:rFonts w:ascii="Times New Roman" w:hAnsi="Times New Roman" w:cs="Times New Roman"/>
+          <w:sz w:val="24"/>
+          <w:szCs w:val="24"/>
+        </w:rPr>
+        <w:t>perusahaan</w:t>
+      </w:r>
+      <w:proofErr w:type="spellEnd"/>
+      <w:r>
+        <w:rPr>
+          <w:rFonts w:ascii="Times New Roman" w:hAnsi="Times New Roman" w:cs="Times New Roman"/>
+          <w:sz w:val="24"/>
+          <w:szCs w:val="24"/>
+        </w:rPr>
+        <w:t>.</w:t>
       </w:r>
     </w:p>
     <w:p>
@@ -2100,21 +2638,229 @@
         <w:lastRenderedPageBreak/>
         <w:t xml:space="preserve">Bapak </w:t>
       </w:r>
-      <w:r>
-        <w:rPr>
-          <w:rFonts w:ascii="Times New Roman" w:hAnsi="Times New Roman" w:cs="Times New Roman"/>
-          <w:sz w:val="24"/>
-          <w:szCs w:val="24"/>
-        </w:rPr>
-        <w:t>Firman Justisio Lestari</w:t>
-      </w:r>
-      <w:r>
-        <w:rPr>
-          <w:rFonts w:ascii="Times New Roman" w:hAnsi="Times New Roman" w:cs="Times New Roman"/>
-          <w:sz w:val="24"/>
-          <w:szCs w:val="24"/>
-        </w:rPr>
-        <w:t xml:space="preserve"> selaku pembimbing institusi yang telah memberi arahan dan bimbingan selama melaksanakan PKL di perusahaan.</w:t>
+      <w:proofErr w:type="spellStart"/>
+      <w:r>
+        <w:rPr>
+          <w:rFonts w:ascii="Times New Roman" w:hAnsi="Times New Roman" w:cs="Times New Roman"/>
+          <w:sz w:val="24"/>
+          <w:szCs w:val="24"/>
+        </w:rPr>
+        <w:t>Firman</w:t>
+      </w:r>
+      <w:proofErr w:type="spellEnd"/>
+      <w:r>
+        <w:rPr>
+          <w:rFonts w:ascii="Times New Roman" w:hAnsi="Times New Roman" w:cs="Times New Roman"/>
+          <w:sz w:val="24"/>
+          <w:szCs w:val="24"/>
+        </w:rPr>
+        <w:t xml:space="preserve"> </w:t>
+      </w:r>
+      <w:proofErr w:type="spellStart"/>
+      <w:r>
+        <w:rPr>
+          <w:rFonts w:ascii="Times New Roman" w:hAnsi="Times New Roman" w:cs="Times New Roman"/>
+          <w:sz w:val="24"/>
+          <w:szCs w:val="24"/>
+        </w:rPr>
+        <w:t>Justisio</w:t>
+      </w:r>
+      <w:proofErr w:type="spellEnd"/>
+      <w:r>
+        <w:rPr>
+          <w:rFonts w:ascii="Times New Roman" w:hAnsi="Times New Roman" w:cs="Times New Roman"/>
+          <w:sz w:val="24"/>
+          <w:szCs w:val="24"/>
+        </w:rPr>
+        <w:t xml:space="preserve"> Lestari</w:t>
+      </w:r>
+      <w:r>
+        <w:rPr>
+          <w:rFonts w:ascii="Times New Roman" w:hAnsi="Times New Roman" w:cs="Times New Roman"/>
+          <w:sz w:val="24"/>
+          <w:szCs w:val="24"/>
+        </w:rPr>
+        <w:t xml:space="preserve"> </w:t>
+      </w:r>
+      <w:proofErr w:type="spellStart"/>
+      <w:r>
+        <w:rPr>
+          <w:rFonts w:ascii="Times New Roman" w:hAnsi="Times New Roman" w:cs="Times New Roman"/>
+          <w:sz w:val="24"/>
+          <w:szCs w:val="24"/>
+        </w:rPr>
+        <w:t>selaku</w:t>
+      </w:r>
+      <w:proofErr w:type="spellEnd"/>
+      <w:r>
+        <w:rPr>
+          <w:rFonts w:ascii="Times New Roman" w:hAnsi="Times New Roman" w:cs="Times New Roman"/>
+          <w:sz w:val="24"/>
+          <w:szCs w:val="24"/>
+        </w:rPr>
+        <w:t xml:space="preserve"> </w:t>
+      </w:r>
+      <w:proofErr w:type="spellStart"/>
+      <w:r>
+        <w:rPr>
+          <w:rFonts w:ascii="Times New Roman" w:hAnsi="Times New Roman" w:cs="Times New Roman"/>
+          <w:sz w:val="24"/>
+          <w:szCs w:val="24"/>
+        </w:rPr>
+        <w:t>pembimbing</w:t>
+      </w:r>
+      <w:proofErr w:type="spellEnd"/>
+      <w:r>
+        <w:rPr>
+          <w:rFonts w:ascii="Times New Roman" w:hAnsi="Times New Roman" w:cs="Times New Roman"/>
+          <w:sz w:val="24"/>
+          <w:szCs w:val="24"/>
+        </w:rPr>
+        <w:t xml:space="preserve"> </w:t>
+      </w:r>
+      <w:proofErr w:type="spellStart"/>
+      <w:r>
+        <w:rPr>
+          <w:rFonts w:ascii="Times New Roman" w:hAnsi="Times New Roman" w:cs="Times New Roman"/>
+          <w:sz w:val="24"/>
+          <w:szCs w:val="24"/>
+        </w:rPr>
+        <w:t>institusi</w:t>
+      </w:r>
+      <w:proofErr w:type="spellEnd"/>
+      <w:r>
+        <w:rPr>
+          <w:rFonts w:ascii="Times New Roman" w:hAnsi="Times New Roman" w:cs="Times New Roman"/>
+          <w:sz w:val="24"/>
+          <w:szCs w:val="24"/>
+        </w:rPr>
+        <w:t xml:space="preserve"> yang </w:t>
+      </w:r>
+      <w:proofErr w:type="spellStart"/>
+      <w:r>
+        <w:rPr>
+          <w:rFonts w:ascii="Times New Roman" w:hAnsi="Times New Roman" w:cs="Times New Roman"/>
+          <w:sz w:val="24"/>
+          <w:szCs w:val="24"/>
+        </w:rPr>
+        <w:t>telah</w:t>
+      </w:r>
+      <w:proofErr w:type="spellEnd"/>
+      <w:r>
+        <w:rPr>
+          <w:rFonts w:ascii="Times New Roman" w:hAnsi="Times New Roman" w:cs="Times New Roman"/>
+          <w:sz w:val="24"/>
+          <w:szCs w:val="24"/>
+        </w:rPr>
+        <w:t xml:space="preserve"> </w:t>
+      </w:r>
+      <w:proofErr w:type="spellStart"/>
+      <w:r>
+        <w:rPr>
+          <w:rFonts w:ascii="Times New Roman" w:hAnsi="Times New Roman" w:cs="Times New Roman"/>
+          <w:sz w:val="24"/>
+          <w:szCs w:val="24"/>
+        </w:rPr>
+        <w:t>memberi</w:t>
+      </w:r>
+      <w:proofErr w:type="spellEnd"/>
+      <w:r>
+        <w:rPr>
+          <w:rFonts w:ascii="Times New Roman" w:hAnsi="Times New Roman" w:cs="Times New Roman"/>
+          <w:sz w:val="24"/>
+          <w:szCs w:val="24"/>
+        </w:rPr>
+        <w:t xml:space="preserve"> </w:t>
+      </w:r>
+      <w:proofErr w:type="spellStart"/>
+      <w:r>
+        <w:rPr>
+          <w:rFonts w:ascii="Times New Roman" w:hAnsi="Times New Roman" w:cs="Times New Roman"/>
+          <w:sz w:val="24"/>
+          <w:szCs w:val="24"/>
+        </w:rPr>
+        <w:t>arahan</w:t>
+      </w:r>
+      <w:proofErr w:type="spellEnd"/>
+      <w:r>
+        <w:rPr>
+          <w:rFonts w:ascii="Times New Roman" w:hAnsi="Times New Roman" w:cs="Times New Roman"/>
+          <w:sz w:val="24"/>
+          <w:szCs w:val="24"/>
+        </w:rPr>
+        <w:t xml:space="preserve"> dan </w:t>
+      </w:r>
+      <w:proofErr w:type="spellStart"/>
+      <w:r>
+        <w:rPr>
+          <w:rFonts w:ascii="Times New Roman" w:hAnsi="Times New Roman" w:cs="Times New Roman"/>
+          <w:sz w:val="24"/>
+          <w:szCs w:val="24"/>
+        </w:rPr>
+        <w:t>bimbingan</w:t>
+      </w:r>
+      <w:proofErr w:type="spellEnd"/>
+      <w:r>
+        <w:rPr>
+          <w:rFonts w:ascii="Times New Roman" w:hAnsi="Times New Roman" w:cs="Times New Roman"/>
+          <w:sz w:val="24"/>
+          <w:szCs w:val="24"/>
+        </w:rPr>
+        <w:t xml:space="preserve"> </w:t>
+      </w:r>
+      <w:proofErr w:type="spellStart"/>
+      <w:r>
+        <w:rPr>
+          <w:rFonts w:ascii="Times New Roman" w:hAnsi="Times New Roman" w:cs="Times New Roman"/>
+          <w:sz w:val="24"/>
+          <w:szCs w:val="24"/>
+        </w:rPr>
+        <w:t>selama</w:t>
+      </w:r>
+      <w:proofErr w:type="spellEnd"/>
+      <w:r>
+        <w:rPr>
+          <w:rFonts w:ascii="Times New Roman" w:hAnsi="Times New Roman" w:cs="Times New Roman"/>
+          <w:sz w:val="24"/>
+          <w:szCs w:val="24"/>
+        </w:rPr>
+        <w:t xml:space="preserve"> </w:t>
+      </w:r>
+      <w:proofErr w:type="spellStart"/>
+      <w:r>
+        <w:rPr>
+          <w:rFonts w:ascii="Times New Roman" w:hAnsi="Times New Roman" w:cs="Times New Roman"/>
+          <w:sz w:val="24"/>
+          <w:szCs w:val="24"/>
+        </w:rPr>
+        <w:t>melaksanakan</w:t>
+      </w:r>
+      <w:proofErr w:type="spellEnd"/>
+      <w:r>
+        <w:rPr>
+          <w:rFonts w:ascii="Times New Roman" w:hAnsi="Times New Roman" w:cs="Times New Roman"/>
+          <w:sz w:val="24"/>
+          <w:szCs w:val="24"/>
+        </w:rPr>
+        <w:t xml:space="preserve"> PKL di </w:t>
+      </w:r>
+      <w:proofErr w:type="spellStart"/>
+      <w:r>
+        <w:rPr>
+          <w:rFonts w:ascii="Times New Roman" w:hAnsi="Times New Roman" w:cs="Times New Roman"/>
+          <w:sz w:val="24"/>
+          <w:szCs w:val="24"/>
+        </w:rPr>
+        <w:t>perusahaan</w:t>
+      </w:r>
+      <w:proofErr w:type="spellEnd"/>
+      <w:r>
+        <w:rPr>
+          <w:rFonts w:ascii="Times New Roman" w:hAnsi="Times New Roman" w:cs="Times New Roman"/>
+          <w:sz w:val="24"/>
+          <w:szCs w:val="24"/>
+        </w:rPr>
+        <w:t>.</w:t>
       </w:r>
     </w:p>
     <w:p>
@@ -2147,15 +2893,205 @@
           <w:sz w:val="24"/>
           <w:szCs w:val="24"/>
         </w:rPr>
-        <w:t>Scheva Pratama</w:t>
-      </w:r>
-      <w:r>
-        <w:rPr>
-          <w:rFonts w:ascii="Times New Roman" w:hAnsi="Times New Roman" w:cs="Times New Roman"/>
-          <w:sz w:val="24"/>
-          <w:szCs w:val="24"/>
-        </w:rPr>
-        <w:t xml:space="preserve"> selaku pembimbing institusi yang telah memberi arahan dan bimbingan selama melaksanakan PKL di perusahaan.</w:t>
+        <w:t xml:space="preserve">Scheva </w:t>
+      </w:r>
+      <w:proofErr w:type="spellStart"/>
+      <w:r>
+        <w:rPr>
+          <w:rFonts w:ascii="Times New Roman" w:hAnsi="Times New Roman" w:cs="Times New Roman"/>
+          <w:sz w:val="24"/>
+          <w:szCs w:val="24"/>
+        </w:rPr>
+        <w:t>Pratama</w:t>
+      </w:r>
+      <w:proofErr w:type="spellEnd"/>
+      <w:r>
+        <w:rPr>
+          <w:rFonts w:ascii="Times New Roman" w:hAnsi="Times New Roman" w:cs="Times New Roman"/>
+          <w:sz w:val="24"/>
+          <w:szCs w:val="24"/>
+        </w:rPr>
+        <w:t xml:space="preserve"> </w:t>
+      </w:r>
+      <w:proofErr w:type="spellStart"/>
+      <w:r>
+        <w:rPr>
+          <w:rFonts w:ascii="Times New Roman" w:hAnsi="Times New Roman" w:cs="Times New Roman"/>
+          <w:sz w:val="24"/>
+          <w:szCs w:val="24"/>
+        </w:rPr>
+        <w:t>selaku</w:t>
+      </w:r>
+      <w:proofErr w:type="spellEnd"/>
+      <w:r>
+        <w:rPr>
+          <w:rFonts w:ascii="Times New Roman" w:hAnsi="Times New Roman" w:cs="Times New Roman"/>
+          <w:sz w:val="24"/>
+          <w:szCs w:val="24"/>
+        </w:rPr>
+        <w:t xml:space="preserve"> </w:t>
+      </w:r>
+      <w:proofErr w:type="spellStart"/>
+      <w:r>
+        <w:rPr>
+          <w:rFonts w:ascii="Times New Roman" w:hAnsi="Times New Roman" w:cs="Times New Roman"/>
+          <w:sz w:val="24"/>
+          <w:szCs w:val="24"/>
+        </w:rPr>
+        <w:t>pembimbing</w:t>
+      </w:r>
+      <w:proofErr w:type="spellEnd"/>
+      <w:r>
+        <w:rPr>
+          <w:rFonts w:ascii="Times New Roman" w:hAnsi="Times New Roman" w:cs="Times New Roman"/>
+          <w:sz w:val="24"/>
+          <w:szCs w:val="24"/>
+        </w:rPr>
+        <w:t xml:space="preserve"> </w:t>
+      </w:r>
+      <w:proofErr w:type="spellStart"/>
+      <w:r>
+        <w:rPr>
+          <w:rFonts w:ascii="Times New Roman" w:hAnsi="Times New Roman" w:cs="Times New Roman"/>
+          <w:sz w:val="24"/>
+          <w:szCs w:val="24"/>
+        </w:rPr>
+        <w:t>institusi</w:t>
+      </w:r>
+      <w:proofErr w:type="spellEnd"/>
+      <w:r>
+        <w:rPr>
+          <w:rFonts w:ascii="Times New Roman" w:hAnsi="Times New Roman" w:cs="Times New Roman"/>
+          <w:sz w:val="24"/>
+          <w:szCs w:val="24"/>
+        </w:rPr>
+        <w:t xml:space="preserve"> yang </w:t>
+      </w:r>
+      <w:proofErr w:type="spellStart"/>
+      <w:r>
+        <w:rPr>
+          <w:rFonts w:ascii="Times New Roman" w:hAnsi="Times New Roman" w:cs="Times New Roman"/>
+          <w:sz w:val="24"/>
+          <w:szCs w:val="24"/>
+        </w:rPr>
+        <w:t>telah</w:t>
+      </w:r>
+      <w:proofErr w:type="spellEnd"/>
+      <w:r>
+        <w:rPr>
+          <w:rFonts w:ascii="Times New Roman" w:hAnsi="Times New Roman" w:cs="Times New Roman"/>
+          <w:sz w:val="24"/>
+          <w:szCs w:val="24"/>
+        </w:rPr>
+        <w:t xml:space="preserve"> </w:t>
+      </w:r>
+      <w:proofErr w:type="spellStart"/>
+      <w:r>
+        <w:rPr>
+          <w:rFonts w:ascii="Times New Roman" w:hAnsi="Times New Roman" w:cs="Times New Roman"/>
+          <w:sz w:val="24"/>
+          <w:szCs w:val="24"/>
+        </w:rPr>
+        <w:t>memberi</w:t>
+      </w:r>
+      <w:proofErr w:type="spellEnd"/>
+      <w:r>
+        <w:rPr>
+          <w:rFonts w:ascii="Times New Roman" w:hAnsi="Times New Roman" w:cs="Times New Roman"/>
+          <w:sz w:val="24"/>
+          <w:szCs w:val="24"/>
+        </w:rPr>
+        <w:t xml:space="preserve"> </w:t>
+      </w:r>
+      <w:proofErr w:type="spellStart"/>
+      <w:r>
+        <w:rPr>
+          <w:rFonts w:ascii="Times New Roman" w:hAnsi="Times New Roman" w:cs="Times New Roman"/>
+          <w:sz w:val="24"/>
+          <w:szCs w:val="24"/>
+        </w:rPr>
+        <w:t>arahan</w:t>
+      </w:r>
+      <w:proofErr w:type="spellEnd"/>
+      <w:r>
+        <w:rPr>
+          <w:rFonts w:ascii="Times New Roman" w:hAnsi="Times New Roman" w:cs="Times New Roman"/>
+          <w:sz w:val="24"/>
+          <w:szCs w:val="24"/>
+        </w:rPr>
+        <w:t xml:space="preserve"> dan </w:t>
+      </w:r>
+      <w:proofErr w:type="spellStart"/>
+      <w:r>
+        <w:rPr>
+          <w:rFonts w:ascii="Times New Roman" w:hAnsi="Times New Roman" w:cs="Times New Roman"/>
+          <w:sz w:val="24"/>
+          <w:szCs w:val="24"/>
+        </w:rPr>
+        <w:t>bimbingan</w:t>
+      </w:r>
+      <w:proofErr w:type="spellEnd"/>
+      <w:r>
+        <w:rPr>
+          <w:rFonts w:ascii="Times New Roman" w:hAnsi="Times New Roman" w:cs="Times New Roman"/>
+          <w:sz w:val="24"/>
+          <w:szCs w:val="24"/>
+        </w:rPr>
+        <w:t xml:space="preserve"> </w:t>
+      </w:r>
+      <w:proofErr w:type="spellStart"/>
+      <w:r>
+        <w:rPr>
+          <w:rFonts w:ascii="Times New Roman" w:hAnsi="Times New Roman" w:cs="Times New Roman"/>
+          <w:sz w:val="24"/>
+          <w:szCs w:val="24"/>
+        </w:rPr>
+        <w:t>selama</w:t>
+      </w:r>
+      <w:proofErr w:type="spellEnd"/>
+      <w:r>
+        <w:rPr>
+          <w:rFonts w:ascii="Times New Roman" w:hAnsi="Times New Roman" w:cs="Times New Roman"/>
+          <w:sz w:val="24"/>
+          <w:szCs w:val="24"/>
+        </w:rPr>
+        <w:t xml:space="preserve"> </w:t>
+      </w:r>
+      <w:proofErr w:type="spellStart"/>
+      <w:r>
+        <w:rPr>
+          <w:rFonts w:ascii="Times New Roman" w:hAnsi="Times New Roman" w:cs="Times New Roman"/>
+          <w:sz w:val="24"/>
+          <w:szCs w:val="24"/>
+        </w:rPr>
+        <w:t>melaksanakan</w:t>
+      </w:r>
+      <w:proofErr w:type="spellEnd"/>
+      <w:r>
+        <w:rPr>
+          <w:rFonts w:ascii="Times New Roman" w:hAnsi="Times New Roman" w:cs="Times New Roman"/>
+          <w:sz w:val="24"/>
+          <w:szCs w:val="24"/>
+        </w:rPr>
+        <w:t xml:space="preserve"> PKL di </w:t>
+      </w:r>
+      <w:proofErr w:type="spellStart"/>
+      <w:r>
+        <w:rPr>
+          <w:rFonts w:ascii="Times New Roman" w:hAnsi="Times New Roman" w:cs="Times New Roman"/>
+          <w:sz w:val="24"/>
+          <w:szCs w:val="24"/>
+        </w:rPr>
+        <w:t>perusahaan</w:t>
+      </w:r>
+      <w:proofErr w:type="spellEnd"/>
+      <w:r>
+        <w:rPr>
+          <w:rFonts w:ascii="Times New Roman" w:hAnsi="Times New Roman" w:cs="Times New Roman"/>
+          <w:sz w:val="24"/>
+          <w:szCs w:val="24"/>
+        </w:rPr>
+        <w:t>.</w:t>
       </w:r>
     </w:p>
     <w:p>
@@ -2180,7 +3116,43 @@
           <w:sz w:val="24"/>
           <w:szCs w:val="24"/>
         </w:rPr>
-        <w:t xml:space="preserve">Ahmad Nabil Bahroin, Muhammad Avisena, </w:t>
+        <w:t xml:space="preserve">Ahmad Nabil </w:t>
+      </w:r>
+      <w:proofErr w:type="spellStart"/>
+      <w:r>
+        <w:rPr>
+          <w:rFonts w:ascii="Times New Roman" w:hAnsi="Times New Roman" w:cs="Times New Roman"/>
+          <w:sz w:val="24"/>
+          <w:szCs w:val="24"/>
+        </w:rPr>
+        <w:t>Bahroin</w:t>
+      </w:r>
+      <w:proofErr w:type="spellEnd"/>
+      <w:r>
+        <w:rPr>
+          <w:rFonts w:ascii="Times New Roman" w:hAnsi="Times New Roman" w:cs="Times New Roman"/>
+          <w:sz w:val="24"/>
+          <w:szCs w:val="24"/>
+        </w:rPr>
+        <w:t xml:space="preserve">, Muhammad </w:t>
+      </w:r>
+      <w:proofErr w:type="spellStart"/>
+      <w:r>
+        <w:rPr>
+          <w:rFonts w:ascii="Times New Roman" w:hAnsi="Times New Roman" w:cs="Times New Roman"/>
+          <w:sz w:val="24"/>
+          <w:szCs w:val="24"/>
+        </w:rPr>
+        <w:t>Avisena</w:t>
+      </w:r>
+      <w:proofErr w:type="spellEnd"/>
+      <w:r>
+        <w:rPr>
+          <w:rFonts w:ascii="Times New Roman" w:hAnsi="Times New Roman" w:cs="Times New Roman"/>
+          <w:sz w:val="24"/>
+          <w:szCs w:val="24"/>
+        </w:rPr>
+        <w:t xml:space="preserve">, </w:t>
       </w:r>
       <w:r>
         <w:rPr>
@@ -2196,16 +3168,90 @@
           <w:sz w:val="24"/>
           <w:szCs w:val="24"/>
         </w:rPr>
-        <w:t xml:space="preserve">Muhammad Farisi Danuarta Selaku rekan </w:t>
-      </w:r>
-      <w:r>
-        <w:rPr>
-          <w:rFonts w:ascii="Times New Roman" w:hAnsi="Times New Roman" w:cs="Times New Roman"/>
-          <w:sz w:val="24"/>
-          <w:szCs w:val="24"/>
-        </w:rPr>
-        <w:t>satu PKL penulis</w:t>
-      </w:r>
+        <w:t xml:space="preserve">Muhammad Farisi </w:t>
+      </w:r>
+      <w:proofErr w:type="spellStart"/>
+      <w:r>
+        <w:rPr>
+          <w:rFonts w:ascii="Times New Roman" w:hAnsi="Times New Roman" w:cs="Times New Roman"/>
+          <w:sz w:val="24"/>
+          <w:szCs w:val="24"/>
+        </w:rPr>
+        <w:t>Danuarta</w:t>
+      </w:r>
+      <w:proofErr w:type="spellEnd"/>
+      <w:r>
+        <w:rPr>
+          <w:rFonts w:ascii="Times New Roman" w:hAnsi="Times New Roman" w:cs="Times New Roman"/>
+          <w:sz w:val="24"/>
+          <w:szCs w:val="24"/>
+        </w:rPr>
+        <w:t xml:space="preserve"> </w:t>
+      </w:r>
+      <w:proofErr w:type="spellStart"/>
+      <w:r>
+        <w:rPr>
+          <w:rFonts w:ascii="Times New Roman" w:hAnsi="Times New Roman" w:cs="Times New Roman"/>
+          <w:sz w:val="24"/>
+          <w:szCs w:val="24"/>
+        </w:rPr>
+        <w:t>Selaku</w:t>
+      </w:r>
+      <w:proofErr w:type="spellEnd"/>
+      <w:r>
+        <w:rPr>
+          <w:rFonts w:ascii="Times New Roman" w:hAnsi="Times New Roman" w:cs="Times New Roman"/>
+          <w:sz w:val="24"/>
+          <w:szCs w:val="24"/>
+        </w:rPr>
+        <w:t xml:space="preserve"> </w:t>
+      </w:r>
+      <w:proofErr w:type="spellStart"/>
+      <w:r>
+        <w:rPr>
+          <w:rFonts w:ascii="Times New Roman" w:hAnsi="Times New Roman" w:cs="Times New Roman"/>
+          <w:sz w:val="24"/>
+          <w:szCs w:val="24"/>
+        </w:rPr>
+        <w:t>rekan</w:t>
+      </w:r>
+      <w:proofErr w:type="spellEnd"/>
+      <w:r>
+        <w:rPr>
+          <w:rFonts w:ascii="Times New Roman" w:hAnsi="Times New Roman" w:cs="Times New Roman"/>
+          <w:sz w:val="24"/>
+          <w:szCs w:val="24"/>
+        </w:rPr>
+        <w:t xml:space="preserve"> </w:t>
+      </w:r>
+      <w:proofErr w:type="spellStart"/>
+      <w:r>
+        <w:rPr>
+          <w:rFonts w:ascii="Times New Roman" w:hAnsi="Times New Roman" w:cs="Times New Roman"/>
+          <w:sz w:val="24"/>
+          <w:szCs w:val="24"/>
+        </w:rPr>
+        <w:t>satu</w:t>
+      </w:r>
+      <w:proofErr w:type="spellEnd"/>
+      <w:r>
+        <w:rPr>
+          <w:rFonts w:ascii="Times New Roman" w:hAnsi="Times New Roman" w:cs="Times New Roman"/>
+          <w:sz w:val="24"/>
+          <w:szCs w:val="24"/>
+        </w:rPr>
+        <w:t xml:space="preserve"> PKL </w:t>
+      </w:r>
+      <w:proofErr w:type="spellStart"/>
+      <w:r>
+        <w:rPr>
+          <w:rFonts w:ascii="Times New Roman" w:hAnsi="Times New Roman" w:cs="Times New Roman"/>
+          <w:sz w:val="24"/>
+          <w:szCs w:val="24"/>
+        </w:rPr>
+        <w:t>penulis</w:t>
+      </w:r>
+      <w:proofErr w:type="spellEnd"/>
       <w:r>
         <w:rPr>
           <w:rFonts w:ascii="Times New Roman" w:hAnsi="Times New Roman" w:cs="Times New Roman"/>
@@ -2387,13 +3433,15 @@
           <w:bCs/>
         </w:rPr>
       </w:pPr>
+      <w:proofErr w:type="spellStart"/>
       <w:r>
         <w:rPr>
           <w:rFonts w:asciiTheme="majorBidi" w:hAnsiTheme="majorBidi" w:cstheme="majorBidi"/>
           <w:lang w:val="en-US"/>
         </w:rPr>
-        <w:t>Penyusun</w:t>
-      </w:r>
+        <w:t>Penulis</w:t>
+      </w:r>
+      <w:proofErr w:type="spellEnd"/>
       <w:r>
         <w:rPr>
           <w:rFonts w:asciiTheme="majorBidi" w:hAnsiTheme="majorBidi"/>
@@ -3978,7 +5026,67 @@
           <w:szCs w:val="24"/>
           <w:lang w:val="id-ID"/>
         </w:rPr>
-        <w:t>Pada periode praktik kerja lapangan ini, penulis ditempatkan di CV Pixel Space Creative, sebuah perusahaan yang bergerak di bidang</w:t>
+        <w:t xml:space="preserve">Pada periode praktik kerja lapangan ini, penulis ditempatkan di CV </w:t>
+      </w:r>
+      <w:proofErr w:type="spellStart"/>
+      <w:r>
+        <w:rPr>
+          <w:rFonts w:ascii="Times New Roman" w:hAnsi="Times New Roman" w:cs="Times New Roman"/>
+          <w:sz w:val="24"/>
+          <w:szCs w:val="24"/>
+          <w:lang w:val="id-ID"/>
+        </w:rPr>
+        <w:t>Pixel</w:t>
+      </w:r>
+      <w:proofErr w:type="spellEnd"/>
+      <w:r>
+        <w:rPr>
+          <w:rFonts w:ascii="Times New Roman" w:hAnsi="Times New Roman" w:cs="Times New Roman"/>
+          <w:sz w:val="24"/>
+          <w:szCs w:val="24"/>
+          <w:lang w:val="id-ID"/>
+        </w:rPr>
+        <w:t xml:space="preserve"> </w:t>
+      </w:r>
+      <w:proofErr w:type="spellStart"/>
+      <w:r>
+        <w:rPr>
+          <w:rFonts w:ascii="Times New Roman" w:hAnsi="Times New Roman" w:cs="Times New Roman"/>
+          <w:sz w:val="24"/>
+          <w:szCs w:val="24"/>
+          <w:lang w:val="id-ID"/>
+        </w:rPr>
+        <w:t>Space</w:t>
+      </w:r>
+      <w:proofErr w:type="spellEnd"/>
+      <w:r>
+        <w:rPr>
+          <w:rFonts w:ascii="Times New Roman" w:hAnsi="Times New Roman" w:cs="Times New Roman"/>
+          <w:sz w:val="24"/>
+          <w:szCs w:val="24"/>
+          <w:lang w:val="id-ID"/>
+        </w:rPr>
+        <w:t xml:space="preserve"> </w:t>
+      </w:r>
+      <w:proofErr w:type="spellStart"/>
+      <w:r>
+        <w:rPr>
+          <w:rFonts w:ascii="Times New Roman" w:hAnsi="Times New Roman" w:cs="Times New Roman"/>
+          <w:sz w:val="24"/>
+          <w:szCs w:val="24"/>
+          <w:lang w:val="id-ID"/>
+        </w:rPr>
+        <w:t>Creative</w:t>
+      </w:r>
+      <w:proofErr w:type="spellEnd"/>
+      <w:r>
+        <w:rPr>
+          <w:rFonts w:ascii="Times New Roman" w:hAnsi="Times New Roman" w:cs="Times New Roman"/>
+          <w:sz w:val="24"/>
+          <w:szCs w:val="24"/>
+          <w:lang w:val="id-ID"/>
+        </w:rPr>
+        <w:t>, sebuah perusahaan yang bergerak di bidang</w:t>
       </w:r>
       <w:r>
         <w:rPr>
@@ -4114,7 +5222,67 @@
           <w:szCs w:val="24"/>
           <w:lang w:val="id-ID"/>
         </w:rPr>
-        <w:t>Melalui laporan pelaksanaan praktik kerja lapangan ini, penulis akan memaparkan pengalaman, pengetahuan, dan keterampilan yang diperoleh selama menjalani praktik di CV Pixel Space Creative. Laporan ini akan mencakup gambaran umum perusahaan, tujuan dan ruang lingkup kegiatan praktik, kegiatan yang dilakukan selama praktik, pencapaian yang telah diraih, serta refleksi pribadi terhadap pengalaman praktik kerja lapangan ini.</w:t>
+        <w:t xml:space="preserve">Melalui laporan pelaksanaan praktik kerja lapangan ini, penulis akan memaparkan pengalaman, pengetahuan, dan keterampilan yang diperoleh selama menjalani praktik di CV </w:t>
+      </w:r>
+      <w:proofErr w:type="spellStart"/>
+      <w:r>
+        <w:rPr>
+          <w:rFonts w:ascii="Times New Roman" w:hAnsi="Times New Roman" w:cs="Times New Roman"/>
+          <w:sz w:val="24"/>
+          <w:szCs w:val="24"/>
+          <w:lang w:val="id-ID"/>
+        </w:rPr>
+        <w:t>Pixel</w:t>
+      </w:r>
+      <w:proofErr w:type="spellEnd"/>
+      <w:r>
+        <w:rPr>
+          <w:rFonts w:ascii="Times New Roman" w:hAnsi="Times New Roman" w:cs="Times New Roman"/>
+          <w:sz w:val="24"/>
+          <w:szCs w:val="24"/>
+          <w:lang w:val="id-ID"/>
+        </w:rPr>
+        <w:t xml:space="preserve"> </w:t>
+      </w:r>
+      <w:proofErr w:type="spellStart"/>
+      <w:r>
+        <w:rPr>
+          <w:rFonts w:ascii="Times New Roman" w:hAnsi="Times New Roman" w:cs="Times New Roman"/>
+          <w:sz w:val="24"/>
+          <w:szCs w:val="24"/>
+          <w:lang w:val="id-ID"/>
+        </w:rPr>
+        <w:t>Space</w:t>
+      </w:r>
+      <w:proofErr w:type="spellEnd"/>
+      <w:r>
+        <w:rPr>
+          <w:rFonts w:ascii="Times New Roman" w:hAnsi="Times New Roman" w:cs="Times New Roman"/>
+          <w:sz w:val="24"/>
+          <w:szCs w:val="24"/>
+          <w:lang w:val="id-ID"/>
+        </w:rPr>
+        <w:t xml:space="preserve"> </w:t>
+      </w:r>
+      <w:proofErr w:type="spellStart"/>
+      <w:r>
+        <w:rPr>
+          <w:rFonts w:ascii="Times New Roman" w:hAnsi="Times New Roman" w:cs="Times New Roman"/>
+          <w:sz w:val="24"/>
+          <w:szCs w:val="24"/>
+          <w:lang w:val="id-ID"/>
+        </w:rPr>
+        <w:t>Creative</w:t>
+      </w:r>
+      <w:proofErr w:type="spellEnd"/>
+      <w:r>
+        <w:rPr>
+          <w:rFonts w:ascii="Times New Roman" w:hAnsi="Times New Roman" w:cs="Times New Roman"/>
+          <w:sz w:val="24"/>
+          <w:szCs w:val="24"/>
+          <w:lang w:val="id-ID"/>
+        </w:rPr>
+        <w:t>. Laporan ini akan mencakup gambaran umum perusahaan, tujuan dan ruang lingkup kegiatan praktik, kegiatan yang dilakukan selama praktik, pencapaian yang telah diraih, serta refleksi pribadi terhadap pengalaman praktik kerja lapangan ini.</w:t>
       </w:r>
     </w:p>
     <w:p>
@@ -4188,21 +5356,257 @@
           <w:lang w:val="id-ID"/>
         </w:rPr>
       </w:pPr>
-      <w:r>
-        <w:rPr>
-          <w:rFonts w:ascii="Times New Roman" w:hAnsi="Times New Roman" w:cs="Times New Roman"/>
-          <w:sz w:val="24"/>
-          <w:szCs w:val="24"/>
-        </w:rPr>
-        <w:t xml:space="preserve">Memberikan pengalaman </w:t>
-      </w:r>
-      <w:r>
-        <w:rPr>
-          <w:rFonts w:ascii="Times New Roman" w:hAnsi="Times New Roman" w:cs="Times New Roman"/>
-          <w:sz w:val="24"/>
-          <w:szCs w:val="24"/>
-        </w:rPr>
-        <w:t>kerja secara langsung kepada peserta didik guna untuk mengembangkan kompetensi di bidang keahliannya.</w:t>
+      <w:proofErr w:type="spellStart"/>
+      <w:r>
+        <w:rPr>
+          <w:rFonts w:ascii="Times New Roman" w:hAnsi="Times New Roman" w:cs="Times New Roman"/>
+          <w:sz w:val="24"/>
+          <w:szCs w:val="24"/>
+        </w:rPr>
+        <w:t>Memberikan</w:t>
+      </w:r>
+      <w:proofErr w:type="spellEnd"/>
+      <w:r>
+        <w:rPr>
+          <w:rFonts w:ascii="Times New Roman" w:hAnsi="Times New Roman" w:cs="Times New Roman"/>
+          <w:sz w:val="24"/>
+          <w:szCs w:val="24"/>
+        </w:rPr>
+        <w:t xml:space="preserve"> </w:t>
+      </w:r>
+      <w:proofErr w:type="spellStart"/>
+      <w:r>
+        <w:rPr>
+          <w:rFonts w:ascii="Times New Roman" w:hAnsi="Times New Roman" w:cs="Times New Roman"/>
+          <w:sz w:val="24"/>
+          <w:szCs w:val="24"/>
+        </w:rPr>
+        <w:t>pengalaman</w:t>
+      </w:r>
+      <w:proofErr w:type="spellEnd"/>
+      <w:r>
+        <w:rPr>
+          <w:rFonts w:ascii="Times New Roman" w:hAnsi="Times New Roman" w:cs="Times New Roman"/>
+          <w:sz w:val="24"/>
+          <w:szCs w:val="24"/>
+        </w:rPr>
+        <w:t xml:space="preserve"> </w:t>
+      </w:r>
+      <w:proofErr w:type="spellStart"/>
+      <w:r>
+        <w:rPr>
+          <w:rFonts w:ascii="Times New Roman" w:hAnsi="Times New Roman" w:cs="Times New Roman"/>
+          <w:sz w:val="24"/>
+          <w:szCs w:val="24"/>
+        </w:rPr>
+        <w:t>kerja</w:t>
+      </w:r>
+      <w:proofErr w:type="spellEnd"/>
+      <w:r>
+        <w:rPr>
+          <w:rFonts w:ascii="Times New Roman" w:hAnsi="Times New Roman" w:cs="Times New Roman"/>
+          <w:sz w:val="24"/>
+          <w:szCs w:val="24"/>
+        </w:rPr>
+        <w:t xml:space="preserve"> </w:t>
+      </w:r>
+      <w:proofErr w:type="spellStart"/>
+      <w:r>
+        <w:rPr>
+          <w:rFonts w:ascii="Times New Roman" w:hAnsi="Times New Roman" w:cs="Times New Roman"/>
+          <w:sz w:val="24"/>
+          <w:szCs w:val="24"/>
+        </w:rPr>
+        <w:t>secara</w:t>
+      </w:r>
+      <w:proofErr w:type="spellEnd"/>
+      <w:r>
+        <w:rPr>
+          <w:rFonts w:ascii="Times New Roman" w:hAnsi="Times New Roman" w:cs="Times New Roman"/>
+          <w:sz w:val="24"/>
+          <w:szCs w:val="24"/>
+        </w:rPr>
+        <w:t xml:space="preserve"> </w:t>
+      </w:r>
+      <w:proofErr w:type="spellStart"/>
+      <w:r>
+        <w:rPr>
+          <w:rFonts w:ascii="Times New Roman" w:hAnsi="Times New Roman" w:cs="Times New Roman"/>
+          <w:sz w:val="24"/>
+          <w:szCs w:val="24"/>
+        </w:rPr>
+        <w:t>langsung</w:t>
+      </w:r>
+      <w:proofErr w:type="spellEnd"/>
+      <w:r>
+        <w:rPr>
+          <w:rFonts w:ascii="Times New Roman" w:hAnsi="Times New Roman" w:cs="Times New Roman"/>
+          <w:sz w:val="24"/>
+          <w:szCs w:val="24"/>
+        </w:rPr>
+        <w:t xml:space="preserve"> </w:t>
+      </w:r>
+      <w:proofErr w:type="spellStart"/>
+      <w:r>
+        <w:rPr>
+          <w:rFonts w:ascii="Times New Roman" w:hAnsi="Times New Roman" w:cs="Times New Roman"/>
+          <w:sz w:val="24"/>
+          <w:szCs w:val="24"/>
+        </w:rPr>
+        <w:t>kepada</w:t>
+      </w:r>
+      <w:proofErr w:type="spellEnd"/>
+      <w:r>
+        <w:rPr>
+          <w:rFonts w:ascii="Times New Roman" w:hAnsi="Times New Roman" w:cs="Times New Roman"/>
+          <w:sz w:val="24"/>
+          <w:szCs w:val="24"/>
+        </w:rPr>
+        <w:t xml:space="preserve"> </w:t>
+      </w:r>
+      <w:proofErr w:type="spellStart"/>
+      <w:r>
+        <w:rPr>
+          <w:rFonts w:ascii="Times New Roman" w:hAnsi="Times New Roman" w:cs="Times New Roman"/>
+          <w:sz w:val="24"/>
+          <w:szCs w:val="24"/>
+        </w:rPr>
+        <w:t>peserta</w:t>
+      </w:r>
+      <w:proofErr w:type="spellEnd"/>
+      <w:r>
+        <w:rPr>
+          <w:rFonts w:ascii="Times New Roman" w:hAnsi="Times New Roman" w:cs="Times New Roman"/>
+          <w:sz w:val="24"/>
+          <w:szCs w:val="24"/>
+        </w:rPr>
+        <w:t xml:space="preserve"> </w:t>
+      </w:r>
+      <w:proofErr w:type="spellStart"/>
+      <w:r>
+        <w:rPr>
+          <w:rFonts w:ascii="Times New Roman" w:hAnsi="Times New Roman" w:cs="Times New Roman"/>
+          <w:sz w:val="24"/>
+          <w:szCs w:val="24"/>
+        </w:rPr>
+        <w:t>didik</w:t>
+      </w:r>
+      <w:proofErr w:type="spellEnd"/>
+      <w:r>
+        <w:rPr>
+          <w:rFonts w:ascii="Times New Roman" w:hAnsi="Times New Roman" w:cs="Times New Roman"/>
+          <w:sz w:val="24"/>
+          <w:szCs w:val="24"/>
+        </w:rPr>
+        <w:t xml:space="preserve"> </w:t>
+      </w:r>
+      <w:proofErr w:type="spellStart"/>
+      <w:r>
+        <w:rPr>
+          <w:rFonts w:ascii="Times New Roman" w:hAnsi="Times New Roman" w:cs="Times New Roman"/>
+          <w:sz w:val="24"/>
+          <w:szCs w:val="24"/>
+        </w:rPr>
+        <w:t>guna</w:t>
+      </w:r>
+      <w:proofErr w:type="spellEnd"/>
+      <w:r>
+        <w:rPr>
+          <w:rFonts w:ascii="Times New Roman" w:hAnsi="Times New Roman" w:cs="Times New Roman"/>
+          <w:sz w:val="24"/>
+          <w:szCs w:val="24"/>
+        </w:rPr>
+        <w:t xml:space="preserve"> </w:t>
+      </w:r>
+      <w:proofErr w:type="spellStart"/>
+      <w:r>
+        <w:rPr>
+          <w:rFonts w:ascii="Times New Roman" w:hAnsi="Times New Roman" w:cs="Times New Roman"/>
+          <w:sz w:val="24"/>
+          <w:szCs w:val="24"/>
+        </w:rPr>
+        <w:t>untuk</w:t>
+      </w:r>
+      <w:proofErr w:type="spellEnd"/>
+      <w:r>
+        <w:rPr>
+          <w:rFonts w:ascii="Times New Roman" w:hAnsi="Times New Roman" w:cs="Times New Roman"/>
+          <w:sz w:val="24"/>
+          <w:szCs w:val="24"/>
+        </w:rPr>
+        <w:t xml:space="preserve"> </w:t>
+      </w:r>
+      <w:proofErr w:type="spellStart"/>
+      <w:r>
+        <w:rPr>
+          <w:rFonts w:ascii="Times New Roman" w:hAnsi="Times New Roman" w:cs="Times New Roman"/>
+          <w:sz w:val="24"/>
+          <w:szCs w:val="24"/>
+        </w:rPr>
+        <w:t>mengembangkan</w:t>
+      </w:r>
+      <w:proofErr w:type="spellEnd"/>
+      <w:r>
+        <w:rPr>
+          <w:rFonts w:ascii="Times New Roman" w:hAnsi="Times New Roman" w:cs="Times New Roman"/>
+          <w:sz w:val="24"/>
+          <w:szCs w:val="24"/>
+        </w:rPr>
+        <w:t xml:space="preserve"> </w:t>
+      </w:r>
+      <w:proofErr w:type="spellStart"/>
+      <w:r>
+        <w:rPr>
+          <w:rFonts w:ascii="Times New Roman" w:hAnsi="Times New Roman" w:cs="Times New Roman"/>
+          <w:sz w:val="24"/>
+          <w:szCs w:val="24"/>
+        </w:rPr>
+        <w:t>kompetensi</w:t>
+      </w:r>
+      <w:proofErr w:type="spellEnd"/>
+      <w:r>
+        <w:rPr>
+          <w:rFonts w:ascii="Times New Roman" w:hAnsi="Times New Roman" w:cs="Times New Roman"/>
+          <w:sz w:val="24"/>
+          <w:szCs w:val="24"/>
+        </w:rPr>
+        <w:t xml:space="preserve"> di </w:t>
+      </w:r>
+      <w:proofErr w:type="spellStart"/>
+      <w:r>
+        <w:rPr>
+          <w:rFonts w:ascii="Times New Roman" w:hAnsi="Times New Roman" w:cs="Times New Roman"/>
+          <w:sz w:val="24"/>
+          <w:szCs w:val="24"/>
+        </w:rPr>
+        <w:t>bidang</w:t>
+      </w:r>
+      <w:proofErr w:type="spellEnd"/>
+      <w:r>
+        <w:rPr>
+          <w:rFonts w:ascii="Times New Roman" w:hAnsi="Times New Roman" w:cs="Times New Roman"/>
+          <w:sz w:val="24"/>
+          <w:szCs w:val="24"/>
+        </w:rPr>
+        <w:t xml:space="preserve"> </w:t>
+      </w:r>
+      <w:proofErr w:type="spellStart"/>
+      <w:r>
+        <w:rPr>
+          <w:rFonts w:ascii="Times New Roman" w:hAnsi="Times New Roman" w:cs="Times New Roman"/>
+          <w:sz w:val="24"/>
+          <w:szCs w:val="24"/>
+        </w:rPr>
+        <w:t>keahliannya</w:t>
+      </w:r>
+      <w:proofErr w:type="spellEnd"/>
+      <w:r>
+        <w:rPr>
+          <w:rFonts w:ascii="Times New Roman" w:hAnsi="Times New Roman" w:cs="Times New Roman"/>
+          <w:sz w:val="24"/>
+          <w:szCs w:val="24"/>
+        </w:rPr>
+        <w:t>.</w:t>
       </w:r>
     </w:p>
     <w:p>
@@ -4222,14 +5626,250 @@
           <w:lang w:val="id-ID"/>
         </w:rPr>
       </w:pPr>
-      <w:r>
-        <w:rPr>
-          <w:rFonts w:ascii="Times New Roman" w:hAnsi="Times New Roman" w:cs="Times New Roman"/>
-          <w:sz w:val="24"/>
-          <w:szCs w:val="24"/>
-        </w:rPr>
-        <w:t>Mengenalkan kepada peserta didik lingkungan dan dinamika dalam dunia kerja serta memahami tata cara dan etika dalam bekerja</w:t>
-      </w:r>
+      <w:proofErr w:type="spellStart"/>
+      <w:r>
+        <w:rPr>
+          <w:rFonts w:ascii="Times New Roman" w:hAnsi="Times New Roman" w:cs="Times New Roman"/>
+          <w:sz w:val="24"/>
+          <w:szCs w:val="24"/>
+        </w:rPr>
+        <w:t>Mengenalkan</w:t>
+      </w:r>
+      <w:proofErr w:type="spellEnd"/>
+      <w:r>
+        <w:rPr>
+          <w:rFonts w:ascii="Times New Roman" w:hAnsi="Times New Roman" w:cs="Times New Roman"/>
+          <w:sz w:val="24"/>
+          <w:szCs w:val="24"/>
+        </w:rPr>
+        <w:t xml:space="preserve"> </w:t>
+      </w:r>
+      <w:proofErr w:type="spellStart"/>
+      <w:r>
+        <w:rPr>
+          <w:rFonts w:ascii="Times New Roman" w:hAnsi="Times New Roman" w:cs="Times New Roman"/>
+          <w:sz w:val="24"/>
+          <w:szCs w:val="24"/>
+        </w:rPr>
+        <w:t>kepada</w:t>
+      </w:r>
+      <w:proofErr w:type="spellEnd"/>
+      <w:r>
+        <w:rPr>
+          <w:rFonts w:ascii="Times New Roman" w:hAnsi="Times New Roman" w:cs="Times New Roman"/>
+          <w:sz w:val="24"/>
+          <w:szCs w:val="24"/>
+        </w:rPr>
+        <w:t xml:space="preserve"> </w:t>
+      </w:r>
+      <w:proofErr w:type="spellStart"/>
+      <w:r>
+        <w:rPr>
+          <w:rFonts w:ascii="Times New Roman" w:hAnsi="Times New Roman" w:cs="Times New Roman"/>
+          <w:sz w:val="24"/>
+          <w:szCs w:val="24"/>
+        </w:rPr>
+        <w:t>peserta</w:t>
+      </w:r>
+      <w:proofErr w:type="spellEnd"/>
+      <w:r>
+        <w:rPr>
+          <w:rFonts w:ascii="Times New Roman" w:hAnsi="Times New Roman" w:cs="Times New Roman"/>
+          <w:sz w:val="24"/>
+          <w:szCs w:val="24"/>
+        </w:rPr>
+        <w:t xml:space="preserve"> </w:t>
+      </w:r>
+      <w:proofErr w:type="spellStart"/>
+      <w:r>
+        <w:rPr>
+          <w:rFonts w:ascii="Times New Roman" w:hAnsi="Times New Roman" w:cs="Times New Roman"/>
+          <w:sz w:val="24"/>
+          <w:szCs w:val="24"/>
+        </w:rPr>
+        <w:t>didik</w:t>
+      </w:r>
+      <w:proofErr w:type="spellEnd"/>
+      <w:r>
+        <w:rPr>
+          <w:rFonts w:ascii="Times New Roman" w:hAnsi="Times New Roman" w:cs="Times New Roman"/>
+          <w:sz w:val="24"/>
+          <w:szCs w:val="24"/>
+        </w:rPr>
+        <w:t xml:space="preserve"> </w:t>
+      </w:r>
+      <w:proofErr w:type="spellStart"/>
+      <w:r>
+        <w:rPr>
+          <w:rFonts w:ascii="Times New Roman" w:hAnsi="Times New Roman" w:cs="Times New Roman"/>
+          <w:sz w:val="24"/>
+          <w:szCs w:val="24"/>
+        </w:rPr>
+        <w:t>lingkungan</w:t>
+      </w:r>
+      <w:proofErr w:type="spellEnd"/>
+      <w:r>
+        <w:rPr>
+          <w:rFonts w:ascii="Times New Roman" w:hAnsi="Times New Roman" w:cs="Times New Roman"/>
+          <w:sz w:val="24"/>
+          <w:szCs w:val="24"/>
+        </w:rPr>
+        <w:t xml:space="preserve"> dan </w:t>
+      </w:r>
+      <w:proofErr w:type="spellStart"/>
+      <w:r>
+        <w:rPr>
+          <w:rFonts w:ascii="Times New Roman" w:hAnsi="Times New Roman" w:cs="Times New Roman"/>
+          <w:sz w:val="24"/>
+          <w:szCs w:val="24"/>
+        </w:rPr>
+        <w:t>dinamika</w:t>
+      </w:r>
+      <w:proofErr w:type="spellEnd"/>
+      <w:r>
+        <w:rPr>
+          <w:rFonts w:ascii="Times New Roman" w:hAnsi="Times New Roman" w:cs="Times New Roman"/>
+          <w:sz w:val="24"/>
+          <w:szCs w:val="24"/>
+        </w:rPr>
+        <w:t xml:space="preserve"> </w:t>
+      </w:r>
+      <w:proofErr w:type="spellStart"/>
+      <w:r>
+        <w:rPr>
+          <w:rFonts w:ascii="Times New Roman" w:hAnsi="Times New Roman" w:cs="Times New Roman"/>
+          <w:sz w:val="24"/>
+          <w:szCs w:val="24"/>
+        </w:rPr>
+        <w:t>dalam</w:t>
+      </w:r>
+      <w:proofErr w:type="spellEnd"/>
+      <w:r>
+        <w:rPr>
+          <w:rFonts w:ascii="Times New Roman" w:hAnsi="Times New Roman" w:cs="Times New Roman"/>
+          <w:sz w:val="24"/>
+          <w:szCs w:val="24"/>
+        </w:rPr>
+        <w:t xml:space="preserve"> dunia </w:t>
+      </w:r>
+      <w:proofErr w:type="spellStart"/>
+      <w:r>
+        <w:rPr>
+          <w:rFonts w:ascii="Times New Roman" w:hAnsi="Times New Roman" w:cs="Times New Roman"/>
+          <w:sz w:val="24"/>
+          <w:szCs w:val="24"/>
+        </w:rPr>
+        <w:t>kerja</w:t>
+      </w:r>
+      <w:proofErr w:type="spellEnd"/>
+      <w:r>
+        <w:rPr>
+          <w:rFonts w:ascii="Times New Roman" w:hAnsi="Times New Roman" w:cs="Times New Roman"/>
+          <w:sz w:val="24"/>
+          <w:szCs w:val="24"/>
+        </w:rPr>
+        <w:t xml:space="preserve"> </w:t>
+      </w:r>
+      <w:proofErr w:type="spellStart"/>
+      <w:r>
+        <w:rPr>
+          <w:rFonts w:ascii="Times New Roman" w:hAnsi="Times New Roman" w:cs="Times New Roman"/>
+          <w:sz w:val="24"/>
+          <w:szCs w:val="24"/>
+        </w:rPr>
+        <w:t>serta</w:t>
+      </w:r>
+      <w:proofErr w:type="spellEnd"/>
+      <w:r>
+        <w:rPr>
+          <w:rFonts w:ascii="Times New Roman" w:hAnsi="Times New Roman" w:cs="Times New Roman"/>
+          <w:sz w:val="24"/>
+          <w:szCs w:val="24"/>
+        </w:rPr>
+        <w:t xml:space="preserve"> </w:t>
+      </w:r>
+      <w:proofErr w:type="spellStart"/>
+      <w:r>
+        <w:rPr>
+          <w:rFonts w:ascii="Times New Roman" w:hAnsi="Times New Roman" w:cs="Times New Roman"/>
+          <w:sz w:val="24"/>
+          <w:szCs w:val="24"/>
+        </w:rPr>
+        <w:t>memahami</w:t>
+      </w:r>
+      <w:proofErr w:type="spellEnd"/>
+      <w:r>
+        <w:rPr>
+          <w:rFonts w:ascii="Times New Roman" w:hAnsi="Times New Roman" w:cs="Times New Roman"/>
+          <w:sz w:val="24"/>
+          <w:szCs w:val="24"/>
+        </w:rPr>
+        <w:t xml:space="preserve"> tata </w:t>
+      </w:r>
+      <w:proofErr w:type="spellStart"/>
+      <w:r>
+        <w:rPr>
+          <w:rFonts w:ascii="Times New Roman" w:hAnsi="Times New Roman" w:cs="Times New Roman"/>
+          <w:sz w:val="24"/>
+          <w:szCs w:val="24"/>
+        </w:rPr>
+        <w:t>cara</w:t>
+      </w:r>
+      <w:proofErr w:type="spellEnd"/>
+      <w:r>
+        <w:rPr>
+          <w:rFonts w:ascii="Times New Roman" w:hAnsi="Times New Roman" w:cs="Times New Roman"/>
+          <w:sz w:val="24"/>
+          <w:szCs w:val="24"/>
+        </w:rPr>
+        <w:t xml:space="preserve"> dan </w:t>
+      </w:r>
+      <w:proofErr w:type="spellStart"/>
+      <w:r>
+        <w:rPr>
+          <w:rFonts w:ascii="Times New Roman" w:hAnsi="Times New Roman" w:cs="Times New Roman"/>
+          <w:sz w:val="24"/>
+          <w:szCs w:val="24"/>
+        </w:rPr>
+        <w:t>etika</w:t>
+      </w:r>
+      <w:proofErr w:type="spellEnd"/>
+      <w:r>
+        <w:rPr>
+          <w:rFonts w:ascii="Times New Roman" w:hAnsi="Times New Roman" w:cs="Times New Roman"/>
+          <w:sz w:val="24"/>
+          <w:szCs w:val="24"/>
+        </w:rPr>
+        <w:t xml:space="preserve"> </w:t>
+      </w:r>
+      <w:proofErr w:type="spellStart"/>
+      <w:r>
+        <w:rPr>
+          <w:rFonts w:ascii="Times New Roman" w:hAnsi="Times New Roman" w:cs="Times New Roman"/>
+          <w:sz w:val="24"/>
+          <w:szCs w:val="24"/>
+        </w:rPr>
+        <w:t>dalam</w:t>
+      </w:r>
+      <w:proofErr w:type="spellEnd"/>
+      <w:r>
+        <w:rPr>
+          <w:rFonts w:ascii="Times New Roman" w:hAnsi="Times New Roman" w:cs="Times New Roman"/>
+          <w:sz w:val="24"/>
+          <w:szCs w:val="24"/>
+        </w:rPr>
+        <w:t xml:space="preserve"> </w:t>
+      </w:r>
+      <w:proofErr w:type="spellStart"/>
+      <w:r>
+        <w:rPr>
+          <w:rFonts w:ascii="Times New Roman" w:hAnsi="Times New Roman" w:cs="Times New Roman"/>
+          <w:sz w:val="24"/>
+          <w:szCs w:val="24"/>
+        </w:rPr>
+        <w:t>bekerja</w:t>
+      </w:r>
+      <w:proofErr w:type="spellEnd"/>
       <w:r>
         <w:rPr>
           <w:rFonts w:ascii="Times New Roman" w:hAnsi="Times New Roman" w:cs="Times New Roman"/>
@@ -4256,6 +5896,7 @@
           <w:lang w:val="id-ID"/>
         </w:rPr>
       </w:pPr>
+      <w:proofErr w:type="spellStart"/>
       <w:r>
         <w:rPr>
           <w:rFonts w:ascii="Times New Roman" w:hAnsi="Times New Roman" w:cs="Times New Roman"/>
@@ -4263,7 +5904,268 @@
           <w:szCs w:val="24"/>
         </w:rPr>
         <w:lastRenderedPageBreak/>
-        <w:t>Memberikan kesempatan kepada peserta didik untuk membangun jaringan dengan orang-orang di industri terkait sehingga dapat bermanfaat di masa depan.</w:t>
+        <w:t>Memberikan</w:t>
+      </w:r>
+      <w:proofErr w:type="spellEnd"/>
+      <w:r>
+        <w:rPr>
+          <w:rFonts w:ascii="Times New Roman" w:hAnsi="Times New Roman" w:cs="Times New Roman"/>
+          <w:sz w:val="24"/>
+          <w:szCs w:val="24"/>
+        </w:rPr>
+        <w:t xml:space="preserve"> </w:t>
+      </w:r>
+      <w:proofErr w:type="spellStart"/>
+      <w:r>
+        <w:rPr>
+          <w:rFonts w:ascii="Times New Roman" w:hAnsi="Times New Roman" w:cs="Times New Roman"/>
+          <w:sz w:val="24"/>
+          <w:szCs w:val="24"/>
+        </w:rPr>
+        <w:t>kesempatan</w:t>
+      </w:r>
+      <w:proofErr w:type="spellEnd"/>
+      <w:r>
+        <w:rPr>
+          <w:rFonts w:ascii="Times New Roman" w:hAnsi="Times New Roman" w:cs="Times New Roman"/>
+          <w:sz w:val="24"/>
+          <w:szCs w:val="24"/>
+        </w:rPr>
+        <w:t xml:space="preserve"> </w:t>
+      </w:r>
+      <w:proofErr w:type="spellStart"/>
+      <w:r>
+        <w:rPr>
+          <w:rFonts w:ascii="Times New Roman" w:hAnsi="Times New Roman" w:cs="Times New Roman"/>
+          <w:sz w:val="24"/>
+          <w:szCs w:val="24"/>
+        </w:rPr>
+        <w:t>kepada</w:t>
+      </w:r>
+      <w:proofErr w:type="spellEnd"/>
+      <w:r>
+        <w:rPr>
+          <w:rFonts w:ascii="Times New Roman" w:hAnsi="Times New Roman" w:cs="Times New Roman"/>
+          <w:sz w:val="24"/>
+          <w:szCs w:val="24"/>
+        </w:rPr>
+        <w:t xml:space="preserve"> </w:t>
+      </w:r>
+      <w:proofErr w:type="spellStart"/>
+      <w:r>
+        <w:rPr>
+          <w:rFonts w:ascii="Times New Roman" w:hAnsi="Times New Roman" w:cs="Times New Roman"/>
+          <w:sz w:val="24"/>
+          <w:szCs w:val="24"/>
+        </w:rPr>
+        <w:t>peserta</w:t>
+      </w:r>
+      <w:proofErr w:type="spellEnd"/>
+      <w:r>
+        <w:rPr>
+          <w:rFonts w:ascii="Times New Roman" w:hAnsi="Times New Roman" w:cs="Times New Roman"/>
+          <w:sz w:val="24"/>
+          <w:szCs w:val="24"/>
+        </w:rPr>
+        <w:t xml:space="preserve"> </w:t>
+      </w:r>
+      <w:proofErr w:type="spellStart"/>
+      <w:r>
+        <w:rPr>
+          <w:rFonts w:ascii="Times New Roman" w:hAnsi="Times New Roman" w:cs="Times New Roman"/>
+          <w:sz w:val="24"/>
+          <w:szCs w:val="24"/>
+        </w:rPr>
+        <w:t>didik</w:t>
+      </w:r>
+      <w:proofErr w:type="spellEnd"/>
+      <w:r>
+        <w:rPr>
+          <w:rFonts w:ascii="Times New Roman" w:hAnsi="Times New Roman" w:cs="Times New Roman"/>
+          <w:sz w:val="24"/>
+          <w:szCs w:val="24"/>
+        </w:rPr>
+        <w:t xml:space="preserve"> </w:t>
+      </w:r>
+      <w:proofErr w:type="spellStart"/>
+      <w:r>
+        <w:rPr>
+          <w:rFonts w:ascii="Times New Roman" w:hAnsi="Times New Roman" w:cs="Times New Roman"/>
+          <w:sz w:val="24"/>
+          <w:szCs w:val="24"/>
+        </w:rPr>
+        <w:t>untuk</w:t>
+      </w:r>
+      <w:proofErr w:type="spellEnd"/>
+      <w:r>
+        <w:rPr>
+          <w:rFonts w:ascii="Times New Roman" w:hAnsi="Times New Roman" w:cs="Times New Roman"/>
+          <w:sz w:val="24"/>
+          <w:szCs w:val="24"/>
+        </w:rPr>
+        <w:t xml:space="preserve"> </w:t>
+      </w:r>
+      <w:proofErr w:type="spellStart"/>
+      <w:r>
+        <w:rPr>
+          <w:rFonts w:ascii="Times New Roman" w:hAnsi="Times New Roman" w:cs="Times New Roman"/>
+          <w:sz w:val="24"/>
+          <w:szCs w:val="24"/>
+        </w:rPr>
+        <w:t>membangun</w:t>
+      </w:r>
+      <w:proofErr w:type="spellEnd"/>
+      <w:r>
+        <w:rPr>
+          <w:rFonts w:ascii="Times New Roman" w:hAnsi="Times New Roman" w:cs="Times New Roman"/>
+          <w:sz w:val="24"/>
+          <w:szCs w:val="24"/>
+        </w:rPr>
+        <w:t xml:space="preserve"> </w:t>
+      </w:r>
+      <w:proofErr w:type="spellStart"/>
+      <w:r>
+        <w:rPr>
+          <w:rFonts w:ascii="Times New Roman" w:hAnsi="Times New Roman" w:cs="Times New Roman"/>
+          <w:sz w:val="24"/>
+          <w:szCs w:val="24"/>
+        </w:rPr>
+        <w:t>jaringan</w:t>
+      </w:r>
+      <w:proofErr w:type="spellEnd"/>
+      <w:r>
+        <w:rPr>
+          <w:rFonts w:ascii="Times New Roman" w:hAnsi="Times New Roman" w:cs="Times New Roman"/>
+          <w:sz w:val="24"/>
+          <w:szCs w:val="24"/>
+        </w:rPr>
+        <w:t xml:space="preserve"> </w:t>
+      </w:r>
+      <w:proofErr w:type="spellStart"/>
+      <w:r>
+        <w:rPr>
+          <w:rFonts w:ascii="Times New Roman" w:hAnsi="Times New Roman" w:cs="Times New Roman"/>
+          <w:sz w:val="24"/>
+          <w:szCs w:val="24"/>
+        </w:rPr>
+        <w:t>dengan</w:t>
+      </w:r>
+      <w:proofErr w:type="spellEnd"/>
+      <w:r>
+        <w:rPr>
+          <w:rFonts w:ascii="Times New Roman" w:hAnsi="Times New Roman" w:cs="Times New Roman"/>
+          <w:sz w:val="24"/>
+          <w:szCs w:val="24"/>
+        </w:rPr>
+        <w:t xml:space="preserve"> orang-orang di </w:t>
+      </w:r>
+      <w:proofErr w:type="spellStart"/>
+      <w:r>
+        <w:rPr>
+          <w:rFonts w:ascii="Times New Roman" w:hAnsi="Times New Roman" w:cs="Times New Roman"/>
+          <w:sz w:val="24"/>
+          <w:szCs w:val="24"/>
+        </w:rPr>
+        <w:t>industri</w:t>
+      </w:r>
+      <w:proofErr w:type="spellEnd"/>
+      <w:r>
+        <w:rPr>
+          <w:rFonts w:ascii="Times New Roman" w:hAnsi="Times New Roman" w:cs="Times New Roman"/>
+          <w:sz w:val="24"/>
+          <w:szCs w:val="24"/>
+        </w:rPr>
+        <w:t xml:space="preserve"> </w:t>
+      </w:r>
+      <w:proofErr w:type="spellStart"/>
+      <w:r>
+        <w:rPr>
+          <w:rFonts w:ascii="Times New Roman" w:hAnsi="Times New Roman" w:cs="Times New Roman"/>
+          <w:sz w:val="24"/>
+          <w:szCs w:val="24"/>
+        </w:rPr>
+        <w:t>terkait</w:t>
+      </w:r>
+      <w:proofErr w:type="spellEnd"/>
+      <w:r>
+        <w:rPr>
+          <w:rFonts w:ascii="Times New Roman" w:hAnsi="Times New Roman" w:cs="Times New Roman"/>
+          <w:sz w:val="24"/>
+          <w:szCs w:val="24"/>
+        </w:rPr>
+        <w:t xml:space="preserve"> </w:t>
+      </w:r>
+      <w:proofErr w:type="spellStart"/>
+      <w:r>
+        <w:rPr>
+          <w:rFonts w:ascii="Times New Roman" w:hAnsi="Times New Roman" w:cs="Times New Roman"/>
+          <w:sz w:val="24"/>
+          <w:szCs w:val="24"/>
+        </w:rPr>
+        <w:t>sehingga</w:t>
+      </w:r>
+      <w:proofErr w:type="spellEnd"/>
+      <w:r>
+        <w:rPr>
+          <w:rFonts w:ascii="Times New Roman" w:hAnsi="Times New Roman" w:cs="Times New Roman"/>
+          <w:sz w:val="24"/>
+          <w:szCs w:val="24"/>
+        </w:rPr>
+        <w:t xml:space="preserve"> </w:t>
+      </w:r>
+      <w:proofErr w:type="spellStart"/>
+      <w:r>
+        <w:rPr>
+          <w:rFonts w:ascii="Times New Roman" w:hAnsi="Times New Roman" w:cs="Times New Roman"/>
+          <w:sz w:val="24"/>
+          <w:szCs w:val="24"/>
+        </w:rPr>
+        <w:t>dapat</w:t>
+      </w:r>
+      <w:proofErr w:type="spellEnd"/>
+      <w:r>
+        <w:rPr>
+          <w:rFonts w:ascii="Times New Roman" w:hAnsi="Times New Roman" w:cs="Times New Roman"/>
+          <w:sz w:val="24"/>
+          <w:szCs w:val="24"/>
+        </w:rPr>
+        <w:t xml:space="preserve"> </w:t>
+      </w:r>
+      <w:proofErr w:type="spellStart"/>
+      <w:r>
+        <w:rPr>
+          <w:rFonts w:ascii="Times New Roman" w:hAnsi="Times New Roman" w:cs="Times New Roman"/>
+          <w:sz w:val="24"/>
+          <w:szCs w:val="24"/>
+        </w:rPr>
+        <w:t>bermanfaat</w:t>
+      </w:r>
+      <w:proofErr w:type="spellEnd"/>
+      <w:r>
+        <w:rPr>
+          <w:rFonts w:ascii="Times New Roman" w:hAnsi="Times New Roman" w:cs="Times New Roman"/>
+          <w:sz w:val="24"/>
+          <w:szCs w:val="24"/>
+        </w:rPr>
+        <w:t xml:space="preserve"> di masa </w:t>
+      </w:r>
+      <w:proofErr w:type="spellStart"/>
+      <w:r>
+        <w:rPr>
+          <w:rFonts w:ascii="Times New Roman" w:hAnsi="Times New Roman" w:cs="Times New Roman"/>
+          <w:sz w:val="24"/>
+          <w:szCs w:val="24"/>
+        </w:rPr>
+        <w:t>depan</w:t>
+      </w:r>
+      <w:proofErr w:type="spellEnd"/>
+      <w:r>
+        <w:rPr>
+          <w:rFonts w:ascii="Times New Roman" w:hAnsi="Times New Roman" w:cs="Times New Roman"/>
+          <w:sz w:val="24"/>
+          <w:szCs w:val="24"/>
+        </w:rPr>
+        <w:t>.</w:t>
       </w:r>
     </w:p>
     <w:p>
@@ -4283,13 +6185,203 @@
           <w:lang w:val="id-ID"/>
         </w:rPr>
       </w:pPr>
-      <w:r>
-        <w:rPr>
-          <w:rFonts w:ascii="Times New Roman" w:hAnsi="Times New Roman" w:cs="Times New Roman"/>
-          <w:sz w:val="24"/>
-          <w:szCs w:val="24"/>
-        </w:rPr>
-        <w:t>Melatih peserta didik untuk menanamkan sikap tanggung jawab di berbagai departemen atau divisi Perusahaan.</w:t>
+      <w:proofErr w:type="spellStart"/>
+      <w:r>
+        <w:rPr>
+          <w:rFonts w:ascii="Times New Roman" w:hAnsi="Times New Roman" w:cs="Times New Roman"/>
+          <w:sz w:val="24"/>
+          <w:szCs w:val="24"/>
+        </w:rPr>
+        <w:t>Melatih</w:t>
+      </w:r>
+      <w:proofErr w:type="spellEnd"/>
+      <w:r>
+        <w:rPr>
+          <w:rFonts w:ascii="Times New Roman" w:hAnsi="Times New Roman" w:cs="Times New Roman"/>
+          <w:sz w:val="24"/>
+          <w:szCs w:val="24"/>
+        </w:rPr>
+        <w:t xml:space="preserve"> </w:t>
+      </w:r>
+      <w:proofErr w:type="spellStart"/>
+      <w:r>
+        <w:rPr>
+          <w:rFonts w:ascii="Times New Roman" w:hAnsi="Times New Roman" w:cs="Times New Roman"/>
+          <w:sz w:val="24"/>
+          <w:szCs w:val="24"/>
+        </w:rPr>
+        <w:t>peserta</w:t>
+      </w:r>
+      <w:proofErr w:type="spellEnd"/>
+      <w:r>
+        <w:rPr>
+          <w:rFonts w:ascii="Times New Roman" w:hAnsi="Times New Roman" w:cs="Times New Roman"/>
+          <w:sz w:val="24"/>
+          <w:szCs w:val="24"/>
+        </w:rPr>
+        <w:t xml:space="preserve"> </w:t>
+      </w:r>
+      <w:proofErr w:type="spellStart"/>
+      <w:r>
+        <w:rPr>
+          <w:rFonts w:ascii="Times New Roman" w:hAnsi="Times New Roman" w:cs="Times New Roman"/>
+          <w:sz w:val="24"/>
+          <w:szCs w:val="24"/>
+        </w:rPr>
+        <w:t>didik</w:t>
+      </w:r>
+      <w:proofErr w:type="spellEnd"/>
+      <w:r>
+        <w:rPr>
+          <w:rFonts w:ascii="Times New Roman" w:hAnsi="Times New Roman" w:cs="Times New Roman"/>
+          <w:sz w:val="24"/>
+          <w:szCs w:val="24"/>
+        </w:rPr>
+        <w:t xml:space="preserve"> </w:t>
+      </w:r>
+      <w:proofErr w:type="spellStart"/>
+      <w:r>
+        <w:rPr>
+          <w:rFonts w:ascii="Times New Roman" w:hAnsi="Times New Roman" w:cs="Times New Roman"/>
+          <w:sz w:val="24"/>
+          <w:szCs w:val="24"/>
+        </w:rPr>
+        <w:t>untuk</w:t>
+      </w:r>
+      <w:proofErr w:type="spellEnd"/>
+      <w:r>
+        <w:rPr>
+          <w:rFonts w:ascii="Times New Roman" w:hAnsi="Times New Roman" w:cs="Times New Roman"/>
+          <w:sz w:val="24"/>
+          <w:szCs w:val="24"/>
+        </w:rPr>
+        <w:t xml:space="preserve"> </w:t>
+      </w:r>
+      <w:proofErr w:type="spellStart"/>
+      <w:r>
+        <w:rPr>
+          <w:rFonts w:ascii="Times New Roman" w:hAnsi="Times New Roman" w:cs="Times New Roman"/>
+          <w:sz w:val="24"/>
+          <w:szCs w:val="24"/>
+        </w:rPr>
+        <w:t>menanamkan</w:t>
+      </w:r>
+      <w:proofErr w:type="spellEnd"/>
+      <w:r>
+        <w:rPr>
+          <w:rFonts w:ascii="Times New Roman" w:hAnsi="Times New Roman" w:cs="Times New Roman"/>
+          <w:sz w:val="24"/>
+          <w:szCs w:val="24"/>
+        </w:rPr>
+        <w:t xml:space="preserve"> </w:t>
+      </w:r>
+      <w:proofErr w:type="spellStart"/>
+      <w:r>
+        <w:rPr>
+          <w:rFonts w:ascii="Times New Roman" w:hAnsi="Times New Roman" w:cs="Times New Roman"/>
+          <w:sz w:val="24"/>
+          <w:szCs w:val="24"/>
+        </w:rPr>
+        <w:t>sikap</w:t>
+      </w:r>
+      <w:proofErr w:type="spellEnd"/>
+      <w:r>
+        <w:rPr>
+          <w:rFonts w:ascii="Times New Roman" w:hAnsi="Times New Roman" w:cs="Times New Roman"/>
+          <w:sz w:val="24"/>
+          <w:szCs w:val="24"/>
+        </w:rPr>
+        <w:t xml:space="preserve"> </w:t>
+      </w:r>
+      <w:proofErr w:type="spellStart"/>
+      <w:r>
+        <w:rPr>
+          <w:rFonts w:ascii="Times New Roman" w:hAnsi="Times New Roman" w:cs="Times New Roman"/>
+          <w:sz w:val="24"/>
+          <w:szCs w:val="24"/>
+        </w:rPr>
+        <w:t>tanggung</w:t>
+      </w:r>
+      <w:proofErr w:type="spellEnd"/>
+      <w:r>
+        <w:rPr>
+          <w:rFonts w:ascii="Times New Roman" w:hAnsi="Times New Roman" w:cs="Times New Roman"/>
+          <w:sz w:val="24"/>
+          <w:szCs w:val="24"/>
+        </w:rPr>
+        <w:t xml:space="preserve"> </w:t>
+      </w:r>
+      <w:proofErr w:type="spellStart"/>
+      <w:r>
+        <w:rPr>
+          <w:rFonts w:ascii="Times New Roman" w:hAnsi="Times New Roman" w:cs="Times New Roman"/>
+          <w:sz w:val="24"/>
+          <w:szCs w:val="24"/>
+        </w:rPr>
+        <w:t>jawab</w:t>
+      </w:r>
+      <w:proofErr w:type="spellEnd"/>
+      <w:r>
+        <w:rPr>
+          <w:rFonts w:ascii="Times New Roman" w:hAnsi="Times New Roman" w:cs="Times New Roman"/>
+          <w:sz w:val="24"/>
+          <w:szCs w:val="24"/>
+        </w:rPr>
+        <w:t xml:space="preserve"> di </w:t>
+      </w:r>
+      <w:proofErr w:type="spellStart"/>
+      <w:r>
+        <w:rPr>
+          <w:rFonts w:ascii="Times New Roman" w:hAnsi="Times New Roman" w:cs="Times New Roman"/>
+          <w:sz w:val="24"/>
+          <w:szCs w:val="24"/>
+        </w:rPr>
+        <w:t>berbagai</w:t>
+      </w:r>
+      <w:proofErr w:type="spellEnd"/>
+      <w:r>
+        <w:rPr>
+          <w:rFonts w:ascii="Times New Roman" w:hAnsi="Times New Roman" w:cs="Times New Roman"/>
+          <w:sz w:val="24"/>
+          <w:szCs w:val="24"/>
+        </w:rPr>
+        <w:t xml:space="preserve"> </w:t>
+      </w:r>
+      <w:proofErr w:type="spellStart"/>
+      <w:r>
+        <w:rPr>
+          <w:rFonts w:ascii="Times New Roman" w:hAnsi="Times New Roman" w:cs="Times New Roman"/>
+          <w:sz w:val="24"/>
+          <w:szCs w:val="24"/>
+        </w:rPr>
+        <w:t>departemen</w:t>
+      </w:r>
+      <w:proofErr w:type="spellEnd"/>
+      <w:r>
+        <w:rPr>
+          <w:rFonts w:ascii="Times New Roman" w:hAnsi="Times New Roman" w:cs="Times New Roman"/>
+          <w:sz w:val="24"/>
+          <w:szCs w:val="24"/>
+        </w:rPr>
+        <w:t xml:space="preserve"> </w:t>
+      </w:r>
+      <w:proofErr w:type="spellStart"/>
+      <w:r>
+        <w:rPr>
+          <w:rFonts w:ascii="Times New Roman" w:hAnsi="Times New Roman" w:cs="Times New Roman"/>
+          <w:sz w:val="24"/>
+          <w:szCs w:val="24"/>
+        </w:rPr>
+        <w:t>atau</w:t>
+      </w:r>
+      <w:proofErr w:type="spellEnd"/>
+      <w:r>
+        <w:rPr>
+          <w:rFonts w:ascii="Times New Roman" w:hAnsi="Times New Roman" w:cs="Times New Roman"/>
+          <w:sz w:val="24"/>
+          <w:szCs w:val="24"/>
+        </w:rPr>
+        <w:t xml:space="preserve"> divisi Perusahaan.</w:t>
       </w:r>
     </w:p>
     <w:p>
@@ -4316,7 +6408,47 @@
           <w:szCs w:val="24"/>
           <w:lang w:val="id-ID"/>
         </w:rPr>
-        <w:t>Melatih peserta PKL dalam pengembangan soft skill seperti manajemen konflik, bekerja dalam tim, negosiasi, dan adaptasi terhadap perubahan, yang sangat penting untuk sukses di dunia kerja.</w:t>
+        <w:t xml:space="preserve">Melatih peserta PKL dalam pengembangan </w:t>
+      </w:r>
+      <w:proofErr w:type="spellStart"/>
+      <w:r>
+        <w:rPr>
+          <w:rFonts w:ascii="Times New Roman" w:hAnsi="Times New Roman" w:cs="Times New Roman"/>
+          <w:sz w:val="24"/>
+          <w:szCs w:val="24"/>
+          <w:lang w:val="id-ID"/>
+        </w:rPr>
+        <w:t>soft</w:t>
+      </w:r>
+      <w:proofErr w:type="spellEnd"/>
+      <w:r>
+        <w:rPr>
+          <w:rFonts w:ascii="Times New Roman" w:hAnsi="Times New Roman" w:cs="Times New Roman"/>
+          <w:sz w:val="24"/>
+          <w:szCs w:val="24"/>
+          <w:lang w:val="id-ID"/>
+        </w:rPr>
+        <w:t xml:space="preserve"> </w:t>
+      </w:r>
+      <w:proofErr w:type="spellStart"/>
+      <w:r>
+        <w:rPr>
+          <w:rFonts w:ascii="Times New Roman" w:hAnsi="Times New Roman" w:cs="Times New Roman"/>
+          <w:sz w:val="24"/>
+          <w:szCs w:val="24"/>
+          <w:lang w:val="id-ID"/>
+        </w:rPr>
+        <w:t>skill</w:t>
+      </w:r>
+      <w:proofErr w:type="spellEnd"/>
+      <w:r>
+        <w:rPr>
+          <w:rFonts w:ascii="Times New Roman" w:hAnsi="Times New Roman" w:cs="Times New Roman"/>
+          <w:sz w:val="24"/>
+          <w:szCs w:val="24"/>
+          <w:lang w:val="id-ID"/>
+        </w:rPr>
+        <w:t xml:space="preserve"> seperti manajemen konflik, bekerja dalam tim, negosiasi, dan adaptasi terhadap perubahan, yang sangat penting untuk sukses di dunia kerja.</w:t>
       </w:r>
     </w:p>
     <w:p>
@@ -4510,6 +6642,7 @@
         </w:rPr>
         <w:t xml:space="preserve">CV </w:t>
       </w:r>
+      <w:proofErr w:type="spellStart"/>
       <w:r>
         <w:rPr>
           <w:rFonts w:asciiTheme="majorBidi" w:hAnsiTheme="majorBidi" w:cstheme="majorBidi"/>
@@ -4518,6 +6651,7 @@
         </w:rPr>
         <w:t>Space</w:t>
       </w:r>
+      <w:proofErr w:type="spellEnd"/>
       <w:r>
         <w:rPr>
           <w:rFonts w:asciiTheme="majorBidi" w:hAnsiTheme="majorBidi" w:cstheme="majorBidi"/>
@@ -4526,6 +6660,7 @@
         </w:rPr>
         <w:t xml:space="preserve"> </w:t>
       </w:r>
+      <w:proofErr w:type="spellStart"/>
       <w:r>
         <w:rPr>
           <w:rFonts w:asciiTheme="majorBidi" w:hAnsiTheme="majorBidi" w:cstheme="majorBidi"/>
@@ -4534,6 +6669,7 @@
         </w:rPr>
         <w:t>Creative</w:t>
       </w:r>
+      <w:proofErr w:type="spellEnd"/>
       <w:r>
         <w:rPr>
           <w:rFonts w:asciiTheme="majorBidi" w:hAnsiTheme="majorBidi" w:cstheme="majorBidi"/>
@@ -4548,7 +6684,25 @@
           <w:sz w:val="24"/>
           <w:szCs w:val="24"/>
         </w:rPr>
-        <w:t>yang didirikan oleh alumni SMKN 1 Banyuwangi yaitu Rexsi Yudi Putra da</w:t>
+        <w:t xml:space="preserve">yang didirikan oleh alumni SMKN 1 Banyuwangi yaitu </w:t>
+      </w:r>
+      <w:proofErr w:type="spellStart"/>
+      <w:r>
+        <w:rPr>
+          <w:rFonts w:asciiTheme="majorBidi" w:hAnsiTheme="majorBidi" w:cstheme="majorBidi"/>
+          <w:sz w:val="24"/>
+          <w:szCs w:val="24"/>
+        </w:rPr>
+        <w:t>Rexsi</w:t>
+      </w:r>
+      <w:proofErr w:type="spellEnd"/>
+      <w:r>
+        <w:rPr>
+          <w:rFonts w:asciiTheme="majorBidi" w:hAnsiTheme="majorBidi" w:cstheme="majorBidi"/>
+          <w:sz w:val="24"/>
+          <w:szCs w:val="24"/>
+        </w:rPr>
+        <w:t xml:space="preserve"> Yudi Putra da</w:t>
       </w:r>
       <w:r>
         <w:rPr>
@@ -4934,13 +7088,23 @@
                 <w:lang w:val="en-US"/>
               </w:rPr>
             </w:pPr>
+            <w:proofErr w:type="spellStart"/>
             <w:r>
               <w:rPr>
                 <w:rFonts w:asciiTheme="majorBidi" w:eastAsiaTheme="majorEastAsia" w:hAnsiTheme="majorBidi" w:cstheme="majorBidi"/>
                 <w:sz w:val="24"/>
                 <w:szCs w:val="24"/>
               </w:rPr>
-              <w:t xml:space="preserve">Pixel </w:t>
+              <w:t>Pixel</w:t>
+            </w:r>
+            <w:proofErr w:type="spellEnd"/>
+            <w:r>
+              <w:rPr>
+                <w:rFonts w:asciiTheme="majorBidi" w:eastAsiaTheme="majorEastAsia" w:hAnsiTheme="majorBidi" w:cstheme="majorBidi"/>
+                <w:sz w:val="24"/>
+                <w:szCs w:val="24"/>
+              </w:rPr>
+              <w:t xml:space="preserve"> </w:t>
             </w:r>
             <w:r>
               <w:rPr>
@@ -5104,7 +7268,47 @@
                 <w:szCs w:val="24"/>
                 <w:lang w:val="id-ID"/>
               </w:rPr>
-              <w:t>Retno Ires Devina Yiolanti, S.ST</w:t>
+              <w:t xml:space="preserve">Retno </w:t>
+            </w:r>
+            <w:proofErr w:type="spellStart"/>
+            <w:r>
+              <w:rPr>
+                <w:rFonts w:ascii="Times New Roman" w:hAnsi="Times New Roman" w:cs="Times New Roman"/>
+                <w:sz w:val="24"/>
+                <w:szCs w:val="24"/>
+                <w:lang w:val="id-ID"/>
+              </w:rPr>
+              <w:t>Ires</w:t>
+            </w:r>
+            <w:proofErr w:type="spellEnd"/>
+            <w:r>
+              <w:rPr>
+                <w:rFonts w:ascii="Times New Roman" w:hAnsi="Times New Roman" w:cs="Times New Roman"/>
+                <w:sz w:val="24"/>
+                <w:szCs w:val="24"/>
+                <w:lang w:val="id-ID"/>
+              </w:rPr>
+              <w:t xml:space="preserve"> Devina </w:t>
+            </w:r>
+            <w:proofErr w:type="spellStart"/>
+            <w:r>
+              <w:rPr>
+                <w:rFonts w:ascii="Times New Roman" w:hAnsi="Times New Roman" w:cs="Times New Roman"/>
+                <w:sz w:val="24"/>
+                <w:szCs w:val="24"/>
+                <w:lang w:val="id-ID"/>
+              </w:rPr>
+              <w:t>Yiolanti</w:t>
+            </w:r>
+            <w:proofErr w:type="spellEnd"/>
+            <w:r>
+              <w:rPr>
+                <w:rFonts w:ascii="Times New Roman" w:hAnsi="Times New Roman" w:cs="Times New Roman"/>
+                <w:sz w:val="24"/>
+                <w:szCs w:val="24"/>
+                <w:lang w:val="id-ID"/>
+              </w:rPr>
+              <w:t>, S.ST</w:t>
             </w:r>
           </w:p>
         </w:tc>
@@ -5183,6 +7387,7 @@
                 <w:lang w:val="en-US"/>
               </w:rPr>
             </w:pPr>
+            <w:proofErr w:type="spellStart"/>
             <w:r>
               <w:rPr>
                 <w:rFonts w:asciiTheme="majorBidi" w:eastAsiaTheme="majorEastAsia" w:hAnsiTheme="majorBidi" w:cstheme="majorBidi"/>
@@ -5190,7 +7395,37 @@
                 <w:szCs w:val="24"/>
                 <w:lang w:val="en-US"/>
               </w:rPr>
-              <w:t>Pengembangan Perangkat Lunak</w:t>
+              <w:t>Pengembangan</w:t>
+            </w:r>
+            <w:proofErr w:type="spellEnd"/>
+            <w:r>
+              <w:rPr>
+                <w:rFonts w:asciiTheme="majorBidi" w:eastAsiaTheme="majorEastAsia" w:hAnsiTheme="majorBidi" w:cstheme="majorBidi"/>
+                <w:sz w:val="24"/>
+                <w:szCs w:val="24"/>
+                <w:lang w:val="en-US"/>
+              </w:rPr>
+              <w:t xml:space="preserve"> </w:t>
+            </w:r>
+            <w:proofErr w:type="spellStart"/>
+            <w:r>
+              <w:rPr>
+                <w:rFonts w:asciiTheme="majorBidi" w:eastAsiaTheme="majorEastAsia" w:hAnsiTheme="majorBidi" w:cstheme="majorBidi"/>
+                <w:sz w:val="24"/>
+                <w:szCs w:val="24"/>
+                <w:lang w:val="en-US"/>
+              </w:rPr>
+              <w:t>Perangkat</w:t>
+            </w:r>
+            <w:proofErr w:type="spellEnd"/>
+            <w:r>
+              <w:rPr>
+                <w:rFonts w:asciiTheme="majorBidi" w:eastAsiaTheme="majorEastAsia" w:hAnsiTheme="majorBidi" w:cstheme="majorBidi"/>
+                <w:sz w:val="24"/>
+                <w:szCs w:val="24"/>
+                <w:lang w:val="en-US"/>
+              </w:rPr>
+              <w:t xml:space="preserve"> Lunak</w:t>
             </w:r>
           </w:p>
         </w:tc>
@@ -5261,15 +7496,292 @@
           <w:p>
             <w:pPr>
               <w:pStyle w:val="ListParagraph"/>
+              <w:numPr>
+                <w:ilvl w:val="0"/>
+                <w:numId w:val="44"/>
+              </w:numPr>
               <w:rPr>
                 <w:rFonts w:asciiTheme="majorBidi" w:eastAsiaTheme="majorEastAsia" w:hAnsiTheme="majorBidi" w:cstheme="majorBidi"/>
-                <w:b/>
-                <w:bCs/>
-                <w:sz w:val="24"/>
-                <w:szCs w:val="24"/>
-                <w:lang w:val="id-ID"/>
+                <w:sz w:val="24"/>
+                <w:szCs w:val="24"/>
+                <w:lang w:val="en-US"/>
               </w:rPr>
             </w:pPr>
+            <w:proofErr w:type="spellStart"/>
+            <w:r>
+              <w:rPr>
+                <w:rFonts w:asciiTheme="majorBidi" w:eastAsiaTheme="majorEastAsia" w:hAnsiTheme="majorBidi" w:cstheme="majorBidi"/>
+                <w:sz w:val="24"/>
+                <w:szCs w:val="24"/>
+                <w:lang w:val="en-US"/>
+              </w:rPr>
+              <w:t>Pemahaman</w:t>
+            </w:r>
+            <w:proofErr w:type="spellEnd"/>
+            <w:r>
+              <w:rPr>
+                <w:rFonts w:asciiTheme="majorBidi" w:eastAsiaTheme="majorEastAsia" w:hAnsiTheme="majorBidi" w:cstheme="majorBidi"/>
+                <w:sz w:val="24"/>
+                <w:szCs w:val="24"/>
+                <w:lang w:val="en-US"/>
+              </w:rPr>
+              <w:t xml:space="preserve"> </w:t>
+            </w:r>
+            <w:proofErr w:type="spellStart"/>
+            <w:r>
+              <w:rPr>
+                <w:rFonts w:asciiTheme="majorBidi" w:eastAsiaTheme="majorEastAsia" w:hAnsiTheme="majorBidi" w:cstheme="majorBidi"/>
+                <w:sz w:val="24"/>
+                <w:szCs w:val="24"/>
+                <w:lang w:val="en-US"/>
+              </w:rPr>
+              <w:t>awal</w:t>
+            </w:r>
+            <w:proofErr w:type="spellEnd"/>
+            <w:r>
+              <w:rPr>
+                <w:rFonts w:asciiTheme="majorBidi" w:eastAsiaTheme="majorEastAsia" w:hAnsiTheme="majorBidi" w:cstheme="majorBidi"/>
+                <w:sz w:val="24"/>
+                <w:szCs w:val="24"/>
+                <w:lang w:val="en-US"/>
+              </w:rPr>
+              <w:t xml:space="preserve"> </w:t>
+            </w:r>
+            <w:proofErr w:type="spellStart"/>
+            <w:r>
+              <w:rPr>
+                <w:rFonts w:asciiTheme="majorBidi" w:eastAsiaTheme="majorEastAsia" w:hAnsiTheme="majorBidi" w:cstheme="majorBidi"/>
+                <w:sz w:val="24"/>
+                <w:szCs w:val="24"/>
+                <w:lang w:val="en-US"/>
+              </w:rPr>
+              <w:t>konsep</w:t>
+            </w:r>
+            <w:proofErr w:type="spellEnd"/>
+            <w:r>
+              <w:rPr>
+                <w:rFonts w:asciiTheme="majorBidi" w:eastAsiaTheme="majorEastAsia" w:hAnsiTheme="majorBidi" w:cstheme="majorBidi"/>
+                <w:sz w:val="24"/>
+                <w:szCs w:val="24"/>
+                <w:lang w:val="en-US"/>
+              </w:rPr>
+              <w:t xml:space="preserve"> </w:t>
+            </w:r>
+            <w:proofErr w:type="spellStart"/>
+            <w:r>
+              <w:rPr>
+                <w:rFonts w:asciiTheme="majorBidi" w:eastAsiaTheme="majorEastAsia" w:hAnsiTheme="majorBidi" w:cstheme="majorBidi"/>
+                <w:sz w:val="24"/>
+                <w:szCs w:val="24"/>
+                <w:lang w:val="en-US"/>
+              </w:rPr>
+              <w:t>peromgraman</w:t>
+            </w:r>
+            <w:proofErr w:type="spellEnd"/>
+            <w:r>
+              <w:rPr>
+                <w:rFonts w:asciiTheme="majorBidi" w:eastAsiaTheme="majorEastAsia" w:hAnsiTheme="majorBidi" w:cstheme="majorBidi"/>
+                <w:sz w:val="24"/>
+                <w:szCs w:val="24"/>
+                <w:lang w:val="en-US"/>
+              </w:rPr>
+              <w:t xml:space="preserve"> </w:t>
+            </w:r>
+            <w:proofErr w:type="spellStart"/>
+            <w:r>
+              <w:rPr>
+                <w:rFonts w:asciiTheme="majorBidi" w:eastAsiaTheme="majorEastAsia" w:hAnsiTheme="majorBidi" w:cstheme="majorBidi"/>
+                <w:sz w:val="24"/>
+                <w:szCs w:val="24"/>
+                <w:lang w:val="en-US"/>
+              </w:rPr>
+              <w:t>mvc</w:t>
+            </w:r>
+            <w:proofErr w:type="spellEnd"/>
+            <w:r>
+              <w:rPr>
+                <w:rFonts w:asciiTheme="majorBidi" w:eastAsiaTheme="majorEastAsia" w:hAnsiTheme="majorBidi" w:cstheme="majorBidi"/>
+                <w:sz w:val="24"/>
+                <w:szCs w:val="24"/>
+                <w:lang w:val="en-US"/>
+              </w:rPr>
+              <w:t xml:space="preserve"> </w:t>
+            </w:r>
+          </w:p>
+          <w:p>
+            <w:pPr>
+              <w:pStyle w:val="ListParagraph"/>
+              <w:numPr>
+                <w:ilvl w:val="0"/>
+                <w:numId w:val="44"/>
+              </w:numPr>
+              <w:rPr>
+                <w:rFonts w:asciiTheme="majorBidi" w:eastAsiaTheme="majorEastAsia" w:hAnsiTheme="majorBidi" w:cstheme="majorBidi"/>
+                <w:sz w:val="24"/>
+                <w:szCs w:val="24"/>
+                <w:lang w:val="en-US"/>
+              </w:rPr>
+            </w:pPr>
+            <w:proofErr w:type="spellStart"/>
+            <w:r>
+              <w:rPr>
+                <w:rFonts w:asciiTheme="majorBidi" w:eastAsiaTheme="majorEastAsia" w:hAnsiTheme="majorBidi" w:cstheme="majorBidi"/>
+                <w:sz w:val="24"/>
+                <w:szCs w:val="24"/>
+                <w:lang w:val="en-US"/>
+              </w:rPr>
+              <w:t>Pembelajaran</w:t>
+            </w:r>
+            <w:proofErr w:type="spellEnd"/>
+            <w:r>
+              <w:rPr>
+                <w:rFonts w:asciiTheme="majorBidi" w:eastAsiaTheme="majorEastAsia" w:hAnsiTheme="majorBidi" w:cstheme="majorBidi"/>
+                <w:sz w:val="24"/>
+                <w:szCs w:val="24"/>
+                <w:lang w:val="en-US"/>
+              </w:rPr>
+              <w:t xml:space="preserve"> </w:t>
+            </w:r>
+            <w:proofErr w:type="spellStart"/>
+            <w:r>
+              <w:rPr>
+                <w:rFonts w:asciiTheme="majorBidi" w:eastAsiaTheme="majorEastAsia" w:hAnsiTheme="majorBidi" w:cstheme="majorBidi"/>
+                <w:sz w:val="24"/>
+                <w:szCs w:val="24"/>
+                <w:lang w:val="en-US"/>
+              </w:rPr>
+              <w:t>menggunakan</w:t>
+            </w:r>
+            <w:proofErr w:type="spellEnd"/>
+            <w:r>
+              <w:rPr>
+                <w:rFonts w:asciiTheme="majorBidi" w:eastAsiaTheme="majorEastAsia" w:hAnsiTheme="majorBidi" w:cstheme="majorBidi"/>
+                <w:sz w:val="24"/>
+                <w:szCs w:val="24"/>
+                <w:lang w:val="en-US"/>
+              </w:rPr>
+              <w:t xml:space="preserve"> </w:t>
+            </w:r>
+            <w:proofErr w:type="spellStart"/>
+            <w:r>
+              <w:rPr>
+                <w:rFonts w:asciiTheme="majorBidi" w:eastAsiaTheme="majorEastAsia" w:hAnsiTheme="majorBidi" w:cstheme="majorBidi"/>
+                <w:sz w:val="24"/>
+                <w:szCs w:val="24"/>
+                <w:lang w:val="en-US"/>
+              </w:rPr>
+              <w:t>studi</w:t>
+            </w:r>
+            <w:proofErr w:type="spellEnd"/>
+            <w:r>
+              <w:rPr>
+                <w:rFonts w:asciiTheme="majorBidi" w:eastAsiaTheme="majorEastAsia" w:hAnsiTheme="majorBidi" w:cstheme="majorBidi"/>
+                <w:sz w:val="24"/>
+                <w:szCs w:val="24"/>
+                <w:lang w:val="en-US"/>
+              </w:rPr>
+              <w:t xml:space="preserve"> </w:t>
+            </w:r>
+            <w:proofErr w:type="spellStart"/>
+            <w:r>
+              <w:rPr>
+                <w:rFonts w:asciiTheme="majorBidi" w:eastAsiaTheme="majorEastAsia" w:hAnsiTheme="majorBidi" w:cstheme="majorBidi"/>
+                <w:sz w:val="24"/>
+                <w:szCs w:val="24"/>
+                <w:lang w:val="en-US"/>
+              </w:rPr>
+              <w:t>kasus</w:t>
+            </w:r>
+            <w:proofErr w:type="spellEnd"/>
+            <w:r>
+              <w:rPr>
+                <w:rFonts w:asciiTheme="majorBidi" w:eastAsiaTheme="majorEastAsia" w:hAnsiTheme="majorBidi" w:cstheme="majorBidi"/>
+                <w:sz w:val="24"/>
+                <w:szCs w:val="24"/>
+                <w:lang w:val="en-US"/>
+              </w:rPr>
+              <w:t xml:space="preserve"> </w:t>
+            </w:r>
+            <w:proofErr w:type="spellStart"/>
+            <w:r>
+              <w:rPr>
+                <w:rFonts w:asciiTheme="majorBidi" w:eastAsiaTheme="majorEastAsia" w:hAnsiTheme="majorBidi" w:cstheme="majorBidi"/>
+                <w:sz w:val="24"/>
+                <w:szCs w:val="24"/>
+                <w:lang w:val="en-US"/>
+              </w:rPr>
+              <w:t>untuk</w:t>
+            </w:r>
+            <w:proofErr w:type="spellEnd"/>
+            <w:r>
+              <w:rPr>
+                <w:rFonts w:asciiTheme="majorBidi" w:eastAsiaTheme="majorEastAsia" w:hAnsiTheme="majorBidi" w:cstheme="majorBidi"/>
+                <w:sz w:val="24"/>
+                <w:szCs w:val="24"/>
+                <w:lang w:val="en-US"/>
+              </w:rPr>
+              <w:t xml:space="preserve"> </w:t>
+            </w:r>
+            <w:proofErr w:type="spellStart"/>
+            <w:r>
+              <w:rPr>
+                <w:rFonts w:asciiTheme="majorBidi" w:eastAsiaTheme="majorEastAsia" w:hAnsiTheme="majorBidi" w:cstheme="majorBidi"/>
+                <w:sz w:val="24"/>
+                <w:szCs w:val="24"/>
+                <w:lang w:val="en-US"/>
+              </w:rPr>
+              <w:t>memahami</w:t>
+            </w:r>
+            <w:proofErr w:type="spellEnd"/>
+            <w:r>
+              <w:rPr>
+                <w:rFonts w:asciiTheme="majorBidi" w:eastAsiaTheme="majorEastAsia" w:hAnsiTheme="majorBidi" w:cstheme="majorBidi"/>
+                <w:sz w:val="24"/>
+                <w:szCs w:val="24"/>
+                <w:lang w:val="en-US"/>
+              </w:rPr>
+              <w:t xml:space="preserve"> </w:t>
+            </w:r>
+            <w:proofErr w:type="spellStart"/>
+            <w:r>
+              <w:rPr>
+                <w:rFonts w:asciiTheme="majorBidi" w:eastAsiaTheme="majorEastAsia" w:hAnsiTheme="majorBidi" w:cstheme="majorBidi"/>
+                <w:sz w:val="24"/>
+                <w:szCs w:val="24"/>
+                <w:lang w:val="en-US"/>
+              </w:rPr>
+              <w:t>lebih</w:t>
+            </w:r>
+            <w:proofErr w:type="spellEnd"/>
+            <w:r>
+              <w:rPr>
+                <w:rFonts w:asciiTheme="majorBidi" w:eastAsiaTheme="majorEastAsia" w:hAnsiTheme="majorBidi" w:cstheme="majorBidi"/>
+                <w:sz w:val="24"/>
+                <w:szCs w:val="24"/>
+                <w:lang w:val="en-US"/>
+              </w:rPr>
+              <w:t xml:space="preserve"> </w:t>
+            </w:r>
+            <w:proofErr w:type="spellStart"/>
+            <w:r>
+              <w:rPr>
+                <w:rFonts w:asciiTheme="majorBidi" w:eastAsiaTheme="majorEastAsia" w:hAnsiTheme="majorBidi" w:cstheme="majorBidi"/>
+                <w:sz w:val="24"/>
+                <w:szCs w:val="24"/>
+                <w:lang w:val="en-US"/>
+              </w:rPr>
+              <w:t>dalam</w:t>
+            </w:r>
+            <w:proofErr w:type="spellEnd"/>
+            <w:r>
+              <w:rPr>
+                <w:rFonts w:asciiTheme="majorBidi" w:eastAsiaTheme="majorEastAsia" w:hAnsiTheme="majorBidi" w:cstheme="majorBidi"/>
+                <w:sz w:val="24"/>
+                <w:szCs w:val="24"/>
+                <w:lang w:val="en-US"/>
+              </w:rPr>
+              <w:t xml:space="preserve"> </w:t>
+            </w:r>
           </w:p>
         </w:tc>
       </w:tr>
@@ -8726,6 +11238,95 @@
     </w:lvl>
   </w:abstractNum>
   <w:abstractNum w:abstractNumId="22" w15:restartNumberingAfterBreak="0">
+    <w:nsid w:val="4F291A24"/>
+    <w:multiLevelType w:val="hybridMultilevel"/>
+    <w:tmpl w:val="83A26C08"/>
+    <w:lvl w:ilvl="0" w:tplc="C406D590">
+      <w:start w:val="1"/>
+      <w:numFmt w:val="decimal"/>
+      <w:lvlText w:val="%1."/>
+      <w:lvlJc w:val="left"/>
+      <w:pPr>
+        <w:ind w:left="1440" w:hanging="360"/>
+      </w:pPr>
+      <w:rPr>
+        <w:rFonts w:hint="default"/>
+      </w:rPr>
+    </w:lvl>
+    <w:lvl w:ilvl="1" w:tplc="04090019" w:tentative="1">
+      <w:start w:val="1"/>
+      <w:numFmt w:val="lowerLetter"/>
+      <w:lvlText w:val="%2."/>
+      <w:lvlJc w:val="left"/>
+      <w:pPr>
+        <w:ind w:left="2160" w:hanging="360"/>
+      </w:pPr>
+    </w:lvl>
+    <w:lvl w:ilvl="2" w:tplc="0409001B" w:tentative="1">
+      <w:start w:val="1"/>
+      <w:numFmt w:val="lowerRoman"/>
+      <w:lvlText w:val="%3."/>
+      <w:lvlJc w:val="right"/>
+      <w:pPr>
+        <w:ind w:left="2880" w:hanging="180"/>
+      </w:pPr>
+    </w:lvl>
+    <w:lvl w:ilvl="3" w:tplc="0409000F" w:tentative="1">
+      <w:start w:val="1"/>
+      <w:numFmt w:val="decimal"/>
+      <w:lvlText w:val="%4."/>
+      <w:lvlJc w:val="left"/>
+      <w:pPr>
+        <w:ind w:left="3600" w:hanging="360"/>
+      </w:pPr>
+    </w:lvl>
+    <w:lvl w:ilvl="4" w:tplc="04090019" w:tentative="1">
+      <w:start w:val="1"/>
+      <w:numFmt w:val="lowerLetter"/>
+      <w:lvlText w:val="%5."/>
+      <w:lvlJc w:val="left"/>
+      <w:pPr>
+        <w:ind w:left="4320" w:hanging="360"/>
+      </w:pPr>
+    </w:lvl>
+    <w:lvl w:ilvl="5" w:tplc="0409001B" w:tentative="1">
+      <w:start w:val="1"/>
+      <w:numFmt w:val="lowerRoman"/>
+      <w:lvlText w:val="%6."/>
+      <w:lvlJc w:val="right"/>
+      <w:pPr>
+        <w:ind w:left="5040" w:hanging="180"/>
+      </w:pPr>
+    </w:lvl>
+    <w:lvl w:ilvl="6" w:tplc="0409000F" w:tentative="1">
+      <w:start w:val="1"/>
+      <w:numFmt w:val="decimal"/>
+      <w:lvlText w:val="%7."/>
+      <w:lvlJc w:val="left"/>
+      <w:pPr>
+        <w:ind w:left="5760" w:hanging="360"/>
+      </w:pPr>
+    </w:lvl>
+    <w:lvl w:ilvl="7" w:tplc="04090019" w:tentative="1">
+      <w:start w:val="1"/>
+      <w:numFmt w:val="lowerLetter"/>
+      <w:lvlText w:val="%8."/>
+      <w:lvlJc w:val="left"/>
+      <w:pPr>
+        <w:ind w:left="6480" w:hanging="360"/>
+      </w:pPr>
+    </w:lvl>
+    <w:lvl w:ilvl="8" w:tplc="0409001B" w:tentative="1">
+      <w:start w:val="1"/>
+      <w:numFmt w:val="lowerRoman"/>
+      <w:lvlText w:val="%9."/>
+      <w:lvlJc w:val="right"/>
+      <w:pPr>
+        <w:ind w:left="7200" w:hanging="180"/>
+      </w:pPr>
+    </w:lvl>
+  </w:abstractNum>
+  <w:abstractNum w:abstractNumId="23" w15:restartNumberingAfterBreak="0">
     <w:nsid w:val="4FD619BA"/>
     <w:multiLevelType w:val="multilevel"/>
     <w:tmpl w:val="F7B09EBE"/>
@@ -8843,7 +11444,7 @@
       </w:rPr>
     </w:lvl>
   </w:abstractNum>
-  <w:abstractNum w:abstractNumId="23" w15:restartNumberingAfterBreak="0">
+  <w:abstractNum w:abstractNumId="24" w15:restartNumberingAfterBreak="0">
     <w:nsid w:val="50C72874"/>
     <w:multiLevelType w:val="hybridMultilevel"/>
     <w:tmpl w:val="063A2228"/>
@@ -8933,7 +11534,7 @@
       </w:pPr>
     </w:lvl>
   </w:abstractNum>
-  <w:abstractNum w:abstractNumId="24" w15:restartNumberingAfterBreak="0">
+  <w:abstractNum w:abstractNumId="25" w15:restartNumberingAfterBreak="0">
     <w:nsid w:val="53FE70F3"/>
     <w:multiLevelType w:val="hybridMultilevel"/>
     <w:tmpl w:val="BB82FEBC"/>
@@ -9046,7 +11647,7 @@
       </w:rPr>
     </w:lvl>
   </w:abstractNum>
-  <w:abstractNum w:abstractNumId="25" w15:restartNumberingAfterBreak="0">
+  <w:abstractNum w:abstractNumId="26" w15:restartNumberingAfterBreak="0">
     <w:nsid w:val="57E0759F"/>
     <w:multiLevelType w:val="hybridMultilevel"/>
     <w:tmpl w:val="520A9FD4"/>
@@ -9132,7 +11733,7 @@
       </w:pPr>
     </w:lvl>
   </w:abstractNum>
-  <w:abstractNum w:abstractNumId="26" w15:restartNumberingAfterBreak="0">
+  <w:abstractNum w:abstractNumId="27" w15:restartNumberingAfterBreak="0">
     <w:nsid w:val="586612ED"/>
     <w:multiLevelType w:val="hybridMultilevel"/>
     <w:tmpl w:val="C09807BC"/>
@@ -9245,7 +11846,7 @@
       </w:rPr>
     </w:lvl>
   </w:abstractNum>
-  <w:abstractNum w:abstractNumId="27" w15:restartNumberingAfterBreak="0">
+  <w:abstractNum w:abstractNumId="28" w15:restartNumberingAfterBreak="0">
     <w:nsid w:val="5F66124E"/>
     <w:multiLevelType w:val="hybridMultilevel"/>
     <w:tmpl w:val="DAE63E3E"/>
@@ -9335,7 +11936,7 @@
       </w:pPr>
     </w:lvl>
   </w:abstractNum>
-  <w:abstractNum w:abstractNumId="28" w15:restartNumberingAfterBreak="0">
+  <w:abstractNum w:abstractNumId="29" w15:restartNumberingAfterBreak="0">
     <w:nsid w:val="600728DB"/>
     <w:multiLevelType w:val="hybridMultilevel"/>
     <w:tmpl w:val="36A0FCAC"/>
@@ -9448,7 +12049,7 @@
       </w:rPr>
     </w:lvl>
   </w:abstractNum>
-  <w:abstractNum w:abstractNumId="29" w15:restartNumberingAfterBreak="0">
+  <w:abstractNum w:abstractNumId="30" w15:restartNumberingAfterBreak="0">
     <w:nsid w:val="623713C1"/>
     <w:multiLevelType w:val="hybridMultilevel"/>
     <w:tmpl w:val="059C93B4"/>
@@ -9534,7 +12135,7 @@
       </w:pPr>
     </w:lvl>
   </w:abstractNum>
-  <w:abstractNum w:abstractNumId="30" w15:restartNumberingAfterBreak="0">
+  <w:abstractNum w:abstractNumId="31" w15:restartNumberingAfterBreak="0">
     <w:nsid w:val="6B0D1AF9"/>
     <w:multiLevelType w:val="hybridMultilevel"/>
     <w:tmpl w:val="011CDD70"/>
@@ -9623,7 +12224,7 @@
       </w:pPr>
     </w:lvl>
   </w:abstractNum>
-  <w:abstractNum w:abstractNumId="31" w15:restartNumberingAfterBreak="0">
+  <w:abstractNum w:abstractNumId="32" w15:restartNumberingAfterBreak="0">
     <w:nsid w:val="6B556CC1"/>
     <w:multiLevelType w:val="hybridMultilevel"/>
     <w:tmpl w:val="61F2F4B0"/>
@@ -9714,7 +12315,96 @@
       </w:pPr>
     </w:lvl>
   </w:abstractNum>
-  <w:abstractNum w:abstractNumId="32" w15:restartNumberingAfterBreak="0">
+  <w:abstractNum w:abstractNumId="33" w15:restartNumberingAfterBreak="0">
+    <w:nsid w:val="6DE7165D"/>
+    <w:multiLevelType w:val="hybridMultilevel"/>
+    <w:tmpl w:val="694025A4"/>
+    <w:lvl w:ilvl="0" w:tplc="843C8B6E">
+      <w:start w:val="1"/>
+      <w:numFmt w:val="decimal"/>
+      <w:lvlText w:val="%1."/>
+      <w:lvlJc w:val="left"/>
+      <w:pPr>
+        <w:ind w:left="1080" w:hanging="360"/>
+      </w:pPr>
+      <w:rPr>
+        <w:rFonts w:hint="default"/>
+      </w:rPr>
+    </w:lvl>
+    <w:lvl w:ilvl="1" w:tplc="04090019" w:tentative="1">
+      <w:start w:val="1"/>
+      <w:numFmt w:val="lowerLetter"/>
+      <w:lvlText w:val="%2."/>
+      <w:lvlJc w:val="left"/>
+      <w:pPr>
+        <w:ind w:left="1800" w:hanging="360"/>
+      </w:pPr>
+    </w:lvl>
+    <w:lvl w:ilvl="2" w:tplc="0409001B" w:tentative="1">
+      <w:start w:val="1"/>
+      <w:numFmt w:val="lowerRoman"/>
+      <w:lvlText w:val="%3."/>
+      <w:lvlJc w:val="right"/>
+      <w:pPr>
+        <w:ind w:left="2520" w:hanging="180"/>
+      </w:pPr>
+    </w:lvl>
+    <w:lvl w:ilvl="3" w:tplc="0409000F" w:tentative="1">
+      <w:start w:val="1"/>
+      <w:numFmt w:val="decimal"/>
+      <w:lvlText w:val="%4."/>
+      <w:lvlJc w:val="left"/>
+      <w:pPr>
+        <w:ind w:left="3240" w:hanging="360"/>
+      </w:pPr>
+    </w:lvl>
+    <w:lvl w:ilvl="4" w:tplc="04090019" w:tentative="1">
+      <w:start w:val="1"/>
+      <w:numFmt w:val="lowerLetter"/>
+      <w:lvlText w:val="%5."/>
+      <w:lvlJc w:val="left"/>
+      <w:pPr>
+        <w:ind w:left="3960" w:hanging="360"/>
+      </w:pPr>
+    </w:lvl>
+    <w:lvl w:ilvl="5" w:tplc="0409001B" w:tentative="1">
+      <w:start w:val="1"/>
+      <w:numFmt w:val="lowerRoman"/>
+      <w:lvlText w:val="%6."/>
+      <w:lvlJc w:val="right"/>
+      <w:pPr>
+        <w:ind w:left="4680" w:hanging="180"/>
+      </w:pPr>
+    </w:lvl>
+    <w:lvl w:ilvl="6" w:tplc="0409000F" w:tentative="1">
+      <w:start w:val="1"/>
+      <w:numFmt w:val="decimal"/>
+      <w:lvlText w:val="%7."/>
+      <w:lvlJc w:val="left"/>
+      <w:pPr>
+        <w:ind w:left="5400" w:hanging="360"/>
+      </w:pPr>
+    </w:lvl>
+    <w:lvl w:ilvl="7" w:tplc="04090019" w:tentative="1">
+      <w:start w:val="1"/>
+      <w:numFmt w:val="lowerLetter"/>
+      <w:lvlText w:val="%8."/>
+      <w:lvlJc w:val="left"/>
+      <w:pPr>
+        <w:ind w:left="6120" w:hanging="360"/>
+      </w:pPr>
+    </w:lvl>
+    <w:lvl w:ilvl="8" w:tplc="0409001B" w:tentative="1">
+      <w:start w:val="1"/>
+      <w:numFmt w:val="lowerRoman"/>
+      <w:lvlText w:val="%9."/>
+      <w:lvlJc w:val="right"/>
+      <w:pPr>
+        <w:ind w:left="6840" w:hanging="180"/>
+      </w:pPr>
+    </w:lvl>
+  </w:abstractNum>
+  <w:abstractNum w:abstractNumId="34" w15:restartNumberingAfterBreak="0">
     <w:nsid w:val="6EF211EE"/>
     <w:multiLevelType w:val="hybridMultilevel"/>
     <w:tmpl w:val="42FAFC14"/>
@@ -9803,7 +12493,7 @@
       </w:pPr>
     </w:lvl>
   </w:abstractNum>
-  <w:abstractNum w:abstractNumId="33" w15:restartNumberingAfterBreak="0">
+  <w:abstractNum w:abstractNumId="35" w15:restartNumberingAfterBreak="0">
     <w:nsid w:val="703F7E88"/>
     <w:multiLevelType w:val="hybridMultilevel"/>
     <w:tmpl w:val="61F2F4B0"/>
@@ -9894,7 +12584,7 @@
       </w:pPr>
     </w:lvl>
   </w:abstractNum>
-  <w:abstractNum w:abstractNumId="34" w15:restartNumberingAfterBreak="0">
+  <w:abstractNum w:abstractNumId="36" w15:restartNumberingAfterBreak="0">
     <w:nsid w:val="715F249E"/>
     <w:multiLevelType w:val="hybridMultilevel"/>
     <w:tmpl w:val="D146F832"/>
@@ -9983,7 +12673,7 @@
       </w:pPr>
     </w:lvl>
   </w:abstractNum>
-  <w:abstractNum w:abstractNumId="35" w15:restartNumberingAfterBreak="0">
+  <w:abstractNum w:abstractNumId="37" w15:restartNumberingAfterBreak="0">
     <w:nsid w:val="72143EB3"/>
     <w:multiLevelType w:val="hybridMultilevel"/>
     <w:tmpl w:val="61F2F4B0"/>
@@ -10074,7 +12764,7 @@
       </w:pPr>
     </w:lvl>
   </w:abstractNum>
-  <w:abstractNum w:abstractNumId="36" w15:restartNumberingAfterBreak="0">
+  <w:abstractNum w:abstractNumId="38" w15:restartNumberingAfterBreak="0">
     <w:nsid w:val="75B438F9"/>
     <w:multiLevelType w:val="hybridMultilevel"/>
     <w:tmpl w:val="61F2F4B0"/>
@@ -10165,7 +12855,7 @@
       </w:pPr>
     </w:lvl>
   </w:abstractNum>
-  <w:abstractNum w:abstractNumId="37" w15:restartNumberingAfterBreak="0">
+  <w:abstractNum w:abstractNumId="39" w15:restartNumberingAfterBreak="0">
     <w:nsid w:val="76043A97"/>
     <w:multiLevelType w:val="hybridMultilevel"/>
     <w:tmpl w:val="8996C932"/>
@@ -10278,7 +12968,7 @@
       </w:rPr>
     </w:lvl>
   </w:abstractNum>
-  <w:abstractNum w:abstractNumId="38" w15:restartNumberingAfterBreak="0">
+  <w:abstractNum w:abstractNumId="40" w15:restartNumberingAfterBreak="0">
     <w:nsid w:val="764634B8"/>
     <w:multiLevelType w:val="hybridMultilevel"/>
     <w:tmpl w:val="EE167978"/>
@@ -10364,7 +13054,7 @@
       </w:pPr>
     </w:lvl>
   </w:abstractNum>
-  <w:abstractNum w:abstractNumId="39" w15:restartNumberingAfterBreak="0">
+  <w:abstractNum w:abstractNumId="41" w15:restartNumberingAfterBreak="0">
     <w:nsid w:val="7A670204"/>
     <w:multiLevelType w:val="hybridMultilevel"/>
     <w:tmpl w:val="61F2F4B0"/>
@@ -10455,7 +13145,7 @@
       </w:pPr>
     </w:lvl>
   </w:abstractNum>
-  <w:abstractNum w:abstractNumId="40" w15:restartNumberingAfterBreak="0">
+  <w:abstractNum w:abstractNumId="42" w15:restartNumberingAfterBreak="0">
     <w:nsid w:val="7BF24CB8"/>
     <w:multiLevelType w:val="hybridMultilevel"/>
     <w:tmpl w:val="61F2F4B0"/>
@@ -10546,7 +13236,7 @@
       </w:pPr>
     </w:lvl>
   </w:abstractNum>
-  <w:abstractNum w:abstractNumId="41" w15:restartNumberingAfterBreak="0">
+  <w:abstractNum w:abstractNumId="43" w15:restartNumberingAfterBreak="0">
     <w:nsid w:val="7EA14B2D"/>
     <w:multiLevelType w:val="hybridMultilevel"/>
     <w:tmpl w:val="620863E6"/>
@@ -10666,16 +13356,16 @@
     <w:abstractNumId w:val="11"/>
   </w:num>
   <w:num w:numId="3" w16cid:durableId="974212116">
-    <w:abstractNumId w:val="22"/>
+    <w:abstractNumId w:val="23"/>
   </w:num>
   <w:num w:numId="4" w16cid:durableId="816845251">
     <w:abstractNumId w:val="4"/>
   </w:num>
   <w:num w:numId="5" w16cid:durableId="197209911">
-    <w:abstractNumId w:val="34"/>
+    <w:abstractNumId w:val="36"/>
   </w:num>
   <w:num w:numId="6" w16cid:durableId="2018732885">
-    <w:abstractNumId w:val="32"/>
+    <w:abstractNumId w:val="34"/>
   </w:num>
   <w:num w:numId="7" w16cid:durableId="1383169730">
     <w:abstractNumId w:val="1"/>
@@ -10693,10 +13383,10 @@
     <w:abstractNumId w:val="3"/>
   </w:num>
   <w:num w:numId="12" w16cid:durableId="738675457">
-    <w:abstractNumId w:val="33"/>
+    <w:abstractNumId w:val="35"/>
   </w:num>
   <w:num w:numId="13" w16cid:durableId="879439003">
-    <w:abstractNumId w:val="36"/>
+    <w:abstractNumId w:val="38"/>
   </w:num>
   <w:num w:numId="14" w16cid:durableId="1790783222">
     <w:abstractNumId w:val="2"/>
@@ -10708,37 +13398,37 @@
     <w:abstractNumId w:val="20"/>
   </w:num>
   <w:num w:numId="17" w16cid:durableId="1048260781">
-    <w:abstractNumId w:val="40"/>
+    <w:abstractNumId w:val="42"/>
   </w:num>
   <w:num w:numId="18" w16cid:durableId="643899504">
-    <w:abstractNumId w:val="31"/>
+    <w:abstractNumId w:val="32"/>
   </w:num>
   <w:num w:numId="19" w16cid:durableId="412357793">
-    <w:abstractNumId w:val="39"/>
+    <w:abstractNumId w:val="41"/>
   </w:num>
   <w:num w:numId="20" w16cid:durableId="578825917">
     <w:abstractNumId w:val="5"/>
   </w:num>
   <w:num w:numId="21" w16cid:durableId="970088454">
-    <w:abstractNumId w:val="35"/>
+    <w:abstractNumId w:val="37"/>
   </w:num>
   <w:num w:numId="22" w16cid:durableId="967274181">
     <w:abstractNumId w:val="17"/>
   </w:num>
   <w:num w:numId="23" w16cid:durableId="2042631251">
-    <w:abstractNumId w:val="30"/>
+    <w:abstractNumId w:val="31"/>
   </w:num>
   <w:num w:numId="24" w16cid:durableId="592592860">
     <w:abstractNumId w:val="7"/>
   </w:num>
   <w:num w:numId="25" w16cid:durableId="984165337">
-    <w:abstractNumId w:val="25"/>
+    <w:abstractNumId w:val="26"/>
   </w:num>
   <w:num w:numId="26" w16cid:durableId="900016442">
-    <w:abstractNumId w:val="29"/>
+    <w:abstractNumId w:val="30"/>
   </w:num>
   <w:num w:numId="27" w16cid:durableId="1601644012">
-    <w:abstractNumId w:val="38"/>
+    <w:abstractNumId w:val="40"/>
   </w:num>
   <w:num w:numId="28" w16cid:durableId="611715468">
     <w:abstractNumId w:val="21"/>
@@ -10747,43 +13437,49 @@
     <w:abstractNumId w:val="16"/>
   </w:num>
   <w:num w:numId="30" w16cid:durableId="1796675757">
-    <w:abstractNumId w:val="37"/>
+    <w:abstractNumId w:val="39"/>
   </w:num>
   <w:num w:numId="31" w16cid:durableId="789393489">
     <w:abstractNumId w:val="13"/>
   </w:num>
   <w:num w:numId="32" w16cid:durableId="543253527">
-    <w:abstractNumId w:val="24"/>
+    <w:abstractNumId w:val="25"/>
   </w:num>
   <w:num w:numId="33" w16cid:durableId="552231155">
-    <w:abstractNumId w:val="27"/>
+    <w:abstractNumId w:val="28"/>
   </w:num>
   <w:num w:numId="34" w16cid:durableId="348679668">
     <w:abstractNumId w:val="12"/>
   </w:num>
   <w:num w:numId="35" w16cid:durableId="1648628737">
-    <w:abstractNumId w:val="41"/>
+    <w:abstractNumId w:val="43"/>
   </w:num>
   <w:num w:numId="36" w16cid:durableId="262104908">
     <w:abstractNumId w:val="0"/>
   </w:num>
   <w:num w:numId="37" w16cid:durableId="949094657">
-    <w:abstractNumId w:val="23"/>
+    <w:abstractNumId w:val="24"/>
   </w:num>
   <w:num w:numId="38" w16cid:durableId="1640572205">
     <w:abstractNumId w:val="15"/>
   </w:num>
   <w:num w:numId="39" w16cid:durableId="472524262">
-    <w:abstractNumId w:val="28"/>
+    <w:abstractNumId w:val="29"/>
   </w:num>
   <w:num w:numId="40" w16cid:durableId="99879215">
     <w:abstractNumId w:val="9"/>
   </w:num>
   <w:num w:numId="41" w16cid:durableId="1387797999">
-    <w:abstractNumId w:val="26"/>
+    <w:abstractNumId w:val="27"/>
   </w:num>
   <w:num w:numId="42" w16cid:durableId="1330326642">
     <w:abstractNumId w:val="18"/>
+  </w:num>
+  <w:num w:numId="43" w16cid:durableId="823742053">
+    <w:abstractNumId w:val="33"/>
+  </w:num>
+  <w:num w:numId="44" w16cid:durableId="812144014">
+    <w:abstractNumId w:val="22"/>
   </w:num>
   <w:numIdMacAtCleanup w:val="9"/>
 </w:numbering>

</xml_diff>